<commit_message>
update req and code entity
</commit_message>
<xml_diff>
--- a/Requiment/New Microsoft Word Document.docx
+++ b/Requiment/New Microsoft Word Document.docx
@@ -316,25 +316,31 @@
           <w:sz w:val="28"/>
           <w:szCs w:val="28"/>
         </w:rPr>
-        <w:t xml:space="preserve"> ( pdf, excel, doc, </w:t>
-      </w:r>
-      <w:proofErr w:type="spellStart"/>
-      <w:r>
-        <w:rPr>
-          <w:rFonts w:ascii="Times New Roman" w:eastAsia="Times New Roman" w:hAnsi="Times New Roman" w:cs="Times New Roman"/>
-          <w:sz w:val="28"/>
-          <w:szCs w:val="28"/>
-        </w:rPr>
-        <w:t>docx</w:t>
-      </w:r>
-      <w:proofErr w:type="spellEnd"/>
-      <w:r>
-        <w:rPr>
-          <w:rFonts w:ascii="Times New Roman" w:eastAsia="Times New Roman" w:hAnsi="Times New Roman" w:cs="Times New Roman"/>
-          <w:sz w:val="28"/>
-          <w:szCs w:val="28"/>
-        </w:rPr>
-        <w:t>) do admin upload</w:t>
+        <w:t xml:space="preserve"> </w:t>
+      </w:r>
+      <w:r>
+        <w:rPr>
+          <w:rFonts w:ascii="Times New Roman" w:eastAsia="Times New Roman" w:hAnsi="Times New Roman" w:cs="Times New Roman"/>
+          <w:sz w:val="28"/>
+          <w:szCs w:val="28"/>
+        </w:rPr>
+        <w:t>do admin</w:t>
+      </w:r>
+      <w:r>
+        <w:rPr>
+          <w:rFonts w:ascii="Times New Roman" w:eastAsia="Times New Roman" w:hAnsi="Times New Roman" w:cs="Times New Roman"/>
+          <w:sz w:val="28"/>
+          <w:szCs w:val="28"/>
+        </w:rPr>
+        <w:t>/ manager</w:t>
+      </w:r>
+      <w:r>
+        <w:rPr>
+          <w:rFonts w:ascii="Times New Roman" w:eastAsia="Times New Roman" w:hAnsi="Times New Roman" w:cs="Times New Roman"/>
+          <w:sz w:val="28"/>
+          <w:szCs w:val="28"/>
+        </w:rPr>
+        <w:t xml:space="preserve"> upload</w:t>
       </w:r>
       <w:r>
         <w:rPr>
@@ -360,6 +366,430 @@
           <w:sz w:val="28"/>
           <w:szCs w:val="28"/>
         </w:rPr>
+        <w:tab/>
+        <w:t xml:space="preserve">      + </w:t>
+      </w:r>
+      <w:proofErr w:type="spellStart"/>
+      <w:r>
+        <w:rPr>
+          <w:rFonts w:ascii="Times New Roman" w:eastAsia="Times New Roman" w:hAnsi="Times New Roman" w:cs="Times New Roman"/>
+          <w:sz w:val="28"/>
+          <w:szCs w:val="28"/>
+        </w:rPr>
+        <w:t>Các</w:t>
+      </w:r>
+      <w:proofErr w:type="spellEnd"/>
+      <w:r>
+        <w:rPr>
+          <w:rFonts w:ascii="Times New Roman" w:eastAsia="Times New Roman" w:hAnsi="Times New Roman" w:cs="Times New Roman"/>
+          <w:sz w:val="28"/>
+          <w:szCs w:val="28"/>
+        </w:rPr>
+        <w:t xml:space="preserve"> </w:t>
+      </w:r>
+      <w:proofErr w:type="spellStart"/>
+      <w:r>
+        <w:rPr>
+          <w:rFonts w:ascii="Times New Roman" w:eastAsia="Times New Roman" w:hAnsi="Times New Roman" w:cs="Times New Roman"/>
+          <w:sz w:val="28"/>
+          <w:szCs w:val="28"/>
+        </w:rPr>
+        <w:t>định</w:t>
+      </w:r>
+      <w:proofErr w:type="spellEnd"/>
+      <w:r>
+        <w:rPr>
+          <w:rFonts w:ascii="Times New Roman" w:eastAsia="Times New Roman" w:hAnsi="Times New Roman" w:cs="Times New Roman"/>
+          <w:sz w:val="28"/>
+          <w:szCs w:val="28"/>
+        </w:rPr>
+        <w:t xml:space="preserve"> </w:t>
+      </w:r>
+      <w:proofErr w:type="spellStart"/>
+      <w:r>
+        <w:rPr>
+          <w:rFonts w:ascii="Times New Roman" w:eastAsia="Times New Roman" w:hAnsi="Times New Roman" w:cs="Times New Roman"/>
+          <w:sz w:val="28"/>
+          <w:szCs w:val="28"/>
+        </w:rPr>
+        <w:t>dạng</w:t>
+      </w:r>
+      <w:proofErr w:type="spellEnd"/>
+      <w:r>
+        <w:rPr>
+          <w:rFonts w:ascii="Times New Roman" w:eastAsia="Times New Roman" w:hAnsi="Times New Roman" w:cs="Times New Roman"/>
+          <w:sz w:val="28"/>
+          <w:szCs w:val="28"/>
+        </w:rPr>
+        <w:t xml:space="preserve">: </w:t>
+      </w:r>
+    </w:p>
+    <w:p>
+      <w:pPr>
+        <w:pStyle w:val="ListParagraph"/>
+        <w:numPr>
+          <w:ilvl w:val="0"/>
+          <w:numId w:val="1"/>
+        </w:numPr>
+        <w:spacing w:after="0" w:line="240" w:lineRule="auto"/>
+        <w:rPr>
+          <w:rFonts w:ascii="Times New Roman" w:eastAsia="Times New Roman" w:hAnsi="Times New Roman" w:cs="Times New Roman"/>
+          <w:sz w:val="28"/>
+          <w:szCs w:val="28"/>
+        </w:rPr>
+      </w:pPr>
+      <w:r>
+        <w:rPr>
+          <w:rFonts w:ascii="Times New Roman" w:eastAsia="Times New Roman" w:hAnsi="Times New Roman" w:cs="Times New Roman"/>
+          <w:sz w:val="28"/>
+          <w:szCs w:val="28"/>
+        </w:rPr>
+        <w:t xml:space="preserve">Doc, </w:t>
+      </w:r>
+      <w:proofErr w:type="spellStart"/>
+      <w:r>
+        <w:rPr>
+          <w:rFonts w:ascii="Times New Roman" w:eastAsia="Times New Roman" w:hAnsi="Times New Roman" w:cs="Times New Roman"/>
+          <w:sz w:val="28"/>
+          <w:szCs w:val="28"/>
+        </w:rPr>
+        <w:t>Docx</w:t>
+      </w:r>
+      <w:proofErr w:type="spellEnd"/>
+    </w:p>
+    <w:p>
+      <w:pPr>
+        <w:pStyle w:val="ListParagraph"/>
+        <w:numPr>
+          <w:ilvl w:val="0"/>
+          <w:numId w:val="1"/>
+        </w:numPr>
+        <w:spacing w:after="0" w:line="240" w:lineRule="auto"/>
+        <w:rPr>
+          <w:rFonts w:ascii="Times New Roman" w:eastAsia="Times New Roman" w:hAnsi="Times New Roman" w:cs="Times New Roman"/>
+          <w:sz w:val="28"/>
+          <w:szCs w:val="28"/>
+        </w:rPr>
+      </w:pPr>
+      <w:proofErr w:type="spellStart"/>
+      <w:r>
+        <w:rPr>
+          <w:rFonts w:ascii="Times New Roman" w:eastAsia="Times New Roman" w:hAnsi="Times New Roman" w:cs="Times New Roman"/>
+          <w:sz w:val="28"/>
+          <w:szCs w:val="28"/>
+        </w:rPr>
+        <w:t>Xls</w:t>
+      </w:r>
+      <w:proofErr w:type="spellEnd"/>
+      <w:r>
+        <w:rPr>
+          <w:rFonts w:ascii="Times New Roman" w:eastAsia="Times New Roman" w:hAnsi="Times New Roman" w:cs="Times New Roman"/>
+          <w:sz w:val="28"/>
+          <w:szCs w:val="28"/>
+        </w:rPr>
+        <w:t xml:space="preserve">, </w:t>
+      </w:r>
+      <w:proofErr w:type="spellStart"/>
+      <w:r>
+        <w:rPr>
+          <w:rFonts w:ascii="Times New Roman" w:eastAsia="Times New Roman" w:hAnsi="Times New Roman" w:cs="Times New Roman"/>
+          <w:sz w:val="28"/>
+          <w:szCs w:val="28"/>
+        </w:rPr>
+        <w:t>xlsx</w:t>
+      </w:r>
+      <w:proofErr w:type="spellEnd"/>
+    </w:p>
+    <w:p>
+      <w:pPr>
+        <w:pStyle w:val="ListParagraph"/>
+        <w:numPr>
+          <w:ilvl w:val="0"/>
+          <w:numId w:val="1"/>
+        </w:numPr>
+        <w:spacing w:after="0" w:line="240" w:lineRule="auto"/>
+        <w:rPr>
+          <w:rFonts w:ascii="Times New Roman" w:eastAsia="Times New Roman" w:hAnsi="Times New Roman" w:cs="Times New Roman"/>
+          <w:sz w:val="28"/>
+          <w:szCs w:val="28"/>
+        </w:rPr>
+      </w:pPr>
+      <w:r>
+        <w:rPr>
+          <w:rFonts w:ascii="Times New Roman" w:eastAsia="Times New Roman" w:hAnsi="Times New Roman" w:cs="Times New Roman"/>
+          <w:sz w:val="28"/>
+          <w:szCs w:val="28"/>
+        </w:rPr>
+        <w:t xml:space="preserve">Pdf ( pdf </w:t>
+      </w:r>
+      <w:proofErr w:type="spellStart"/>
+      <w:r>
+        <w:rPr>
+          <w:rFonts w:ascii="Times New Roman" w:eastAsia="Times New Roman" w:hAnsi="Times New Roman" w:cs="Times New Roman"/>
+          <w:sz w:val="28"/>
+          <w:szCs w:val="28"/>
+        </w:rPr>
+        <w:t>loại</w:t>
+      </w:r>
+      <w:proofErr w:type="spellEnd"/>
+      <w:r>
+        <w:rPr>
+          <w:rFonts w:ascii="Times New Roman" w:eastAsia="Times New Roman" w:hAnsi="Times New Roman" w:cs="Times New Roman"/>
+          <w:sz w:val="28"/>
+          <w:szCs w:val="28"/>
+        </w:rPr>
+        <w:t xml:space="preserve"> </w:t>
+      </w:r>
+      <w:proofErr w:type="spellStart"/>
+      <w:r>
+        <w:rPr>
+          <w:rFonts w:ascii="Times New Roman" w:eastAsia="Times New Roman" w:hAnsi="Times New Roman" w:cs="Times New Roman"/>
+          <w:sz w:val="28"/>
+          <w:szCs w:val="28"/>
+        </w:rPr>
+        <w:t>có</w:t>
+      </w:r>
+      <w:proofErr w:type="spellEnd"/>
+      <w:r>
+        <w:rPr>
+          <w:rFonts w:ascii="Times New Roman" w:eastAsia="Times New Roman" w:hAnsi="Times New Roman" w:cs="Times New Roman"/>
+          <w:sz w:val="28"/>
+          <w:szCs w:val="28"/>
+        </w:rPr>
+        <w:t xml:space="preserve"> </w:t>
+      </w:r>
+      <w:proofErr w:type="spellStart"/>
+      <w:r>
+        <w:rPr>
+          <w:rFonts w:ascii="Times New Roman" w:eastAsia="Times New Roman" w:hAnsi="Times New Roman" w:cs="Times New Roman"/>
+          <w:sz w:val="28"/>
+          <w:szCs w:val="28"/>
+        </w:rPr>
+        <w:t>thể</w:t>
+      </w:r>
+      <w:proofErr w:type="spellEnd"/>
+      <w:r>
+        <w:rPr>
+          <w:rFonts w:ascii="Times New Roman" w:eastAsia="Times New Roman" w:hAnsi="Times New Roman" w:cs="Times New Roman"/>
+          <w:sz w:val="28"/>
+          <w:szCs w:val="28"/>
+        </w:rPr>
+        <w:t xml:space="preserve"> </w:t>
+      </w:r>
+      <w:proofErr w:type="spellStart"/>
+      <w:r>
+        <w:rPr>
+          <w:rFonts w:ascii="Times New Roman" w:eastAsia="Times New Roman" w:hAnsi="Times New Roman" w:cs="Times New Roman"/>
+          <w:sz w:val="28"/>
+          <w:szCs w:val="28"/>
+        </w:rPr>
+        <w:t>cóp</w:t>
+      </w:r>
+      <w:proofErr w:type="spellEnd"/>
+      <w:r>
+        <w:rPr>
+          <w:rFonts w:ascii="Times New Roman" w:eastAsia="Times New Roman" w:hAnsi="Times New Roman" w:cs="Times New Roman"/>
+          <w:sz w:val="28"/>
+          <w:szCs w:val="28"/>
+        </w:rPr>
+        <w:t xml:space="preserve"> </w:t>
+      </w:r>
+      <w:proofErr w:type="spellStart"/>
+      <w:r>
+        <w:rPr>
+          <w:rFonts w:ascii="Times New Roman" w:eastAsia="Times New Roman" w:hAnsi="Times New Roman" w:cs="Times New Roman"/>
+          <w:sz w:val="28"/>
+          <w:szCs w:val="28"/>
+        </w:rPr>
+        <w:t>được</w:t>
+      </w:r>
+      <w:proofErr w:type="spellEnd"/>
+      <w:r>
+        <w:rPr>
+          <w:rFonts w:ascii="Times New Roman" w:eastAsia="Times New Roman" w:hAnsi="Times New Roman" w:cs="Times New Roman"/>
+          <w:sz w:val="28"/>
+          <w:szCs w:val="28"/>
+        </w:rPr>
+        <w:t xml:space="preserve"> </w:t>
+      </w:r>
+      <w:proofErr w:type="spellStart"/>
+      <w:r>
+        <w:rPr>
+          <w:rFonts w:ascii="Times New Roman" w:eastAsia="Times New Roman" w:hAnsi="Times New Roman" w:cs="Times New Roman"/>
+          <w:sz w:val="28"/>
+          <w:szCs w:val="28"/>
+        </w:rPr>
+        <w:t>chữ</w:t>
+      </w:r>
+      <w:proofErr w:type="spellEnd"/>
+      <w:r>
+        <w:rPr>
+          <w:rFonts w:ascii="Times New Roman" w:eastAsia="Times New Roman" w:hAnsi="Times New Roman" w:cs="Times New Roman"/>
+          <w:sz w:val="28"/>
+          <w:szCs w:val="28"/>
+        </w:rPr>
+        <w:t xml:space="preserve"> </w:t>
+      </w:r>
+      <w:proofErr w:type="spellStart"/>
+      <w:r>
+        <w:rPr>
+          <w:rFonts w:ascii="Times New Roman" w:eastAsia="Times New Roman" w:hAnsi="Times New Roman" w:cs="Times New Roman"/>
+          <w:sz w:val="28"/>
+          <w:szCs w:val="28"/>
+        </w:rPr>
+        <w:t>thì</w:t>
+      </w:r>
+      <w:proofErr w:type="spellEnd"/>
+      <w:r>
+        <w:rPr>
+          <w:rFonts w:ascii="Times New Roman" w:eastAsia="Times New Roman" w:hAnsi="Times New Roman" w:cs="Times New Roman"/>
+          <w:sz w:val="28"/>
+          <w:szCs w:val="28"/>
+        </w:rPr>
+        <w:t xml:space="preserve"> convert sang text, </w:t>
+      </w:r>
+      <w:proofErr w:type="spellStart"/>
+      <w:r>
+        <w:rPr>
+          <w:rFonts w:ascii="Times New Roman" w:eastAsia="Times New Roman" w:hAnsi="Times New Roman" w:cs="Times New Roman"/>
+          <w:sz w:val="28"/>
+          <w:szCs w:val="28"/>
+        </w:rPr>
+        <w:t>loại</w:t>
+      </w:r>
+      <w:proofErr w:type="spellEnd"/>
+      <w:r>
+        <w:rPr>
+          <w:rFonts w:ascii="Times New Roman" w:eastAsia="Times New Roman" w:hAnsi="Times New Roman" w:cs="Times New Roman"/>
+          <w:sz w:val="28"/>
+          <w:szCs w:val="28"/>
+        </w:rPr>
+        <w:t xml:space="preserve"> </w:t>
+      </w:r>
+      <w:proofErr w:type="spellStart"/>
+      <w:r>
+        <w:rPr>
+          <w:rFonts w:ascii="Times New Roman" w:eastAsia="Times New Roman" w:hAnsi="Times New Roman" w:cs="Times New Roman"/>
+          <w:sz w:val="28"/>
+          <w:szCs w:val="28"/>
+        </w:rPr>
+        <w:t>ảnh</w:t>
+      </w:r>
+      <w:proofErr w:type="spellEnd"/>
+      <w:r>
+        <w:rPr>
+          <w:rFonts w:ascii="Times New Roman" w:eastAsia="Times New Roman" w:hAnsi="Times New Roman" w:cs="Times New Roman"/>
+          <w:sz w:val="28"/>
+          <w:szCs w:val="28"/>
+        </w:rPr>
+        <w:t xml:space="preserve"> </w:t>
+      </w:r>
+      <w:proofErr w:type="spellStart"/>
+      <w:r>
+        <w:rPr>
+          <w:rFonts w:ascii="Times New Roman" w:eastAsia="Times New Roman" w:hAnsi="Times New Roman" w:cs="Times New Roman"/>
+          <w:sz w:val="28"/>
+          <w:szCs w:val="28"/>
+        </w:rPr>
+        <w:t>chụp</w:t>
+      </w:r>
+      <w:proofErr w:type="spellEnd"/>
+      <w:r>
+        <w:rPr>
+          <w:rFonts w:ascii="Times New Roman" w:eastAsia="Times New Roman" w:hAnsi="Times New Roman" w:cs="Times New Roman"/>
+          <w:sz w:val="28"/>
+          <w:szCs w:val="28"/>
+        </w:rPr>
+        <w:t xml:space="preserve"> </w:t>
+      </w:r>
+      <w:proofErr w:type="spellStart"/>
+      <w:r>
+        <w:rPr>
+          <w:rFonts w:ascii="Times New Roman" w:eastAsia="Times New Roman" w:hAnsi="Times New Roman" w:cs="Times New Roman"/>
+          <w:sz w:val="28"/>
+          <w:szCs w:val="28"/>
+        </w:rPr>
+        <w:t>thì</w:t>
+      </w:r>
+      <w:proofErr w:type="spellEnd"/>
+      <w:r>
+        <w:rPr>
+          <w:rFonts w:ascii="Times New Roman" w:eastAsia="Times New Roman" w:hAnsi="Times New Roman" w:cs="Times New Roman"/>
+          <w:sz w:val="28"/>
+          <w:szCs w:val="28"/>
+        </w:rPr>
+        <w:t xml:space="preserve"> </w:t>
+      </w:r>
+      <w:proofErr w:type="spellStart"/>
+      <w:r>
+        <w:rPr>
+          <w:rFonts w:ascii="Times New Roman" w:eastAsia="Times New Roman" w:hAnsi="Times New Roman" w:cs="Times New Roman"/>
+          <w:sz w:val="28"/>
+          <w:szCs w:val="28"/>
+        </w:rPr>
+        <w:t>không</w:t>
+      </w:r>
+      <w:proofErr w:type="spellEnd"/>
+      <w:r>
+        <w:rPr>
+          <w:rFonts w:ascii="Times New Roman" w:eastAsia="Times New Roman" w:hAnsi="Times New Roman" w:cs="Times New Roman"/>
+          <w:sz w:val="28"/>
+          <w:szCs w:val="28"/>
+        </w:rPr>
+        <w:t xml:space="preserve"> </w:t>
+      </w:r>
+      <w:proofErr w:type="spellStart"/>
+      <w:r>
+        <w:rPr>
+          <w:rFonts w:ascii="Times New Roman" w:eastAsia="Times New Roman" w:hAnsi="Times New Roman" w:cs="Times New Roman"/>
+          <w:sz w:val="28"/>
+          <w:szCs w:val="28"/>
+        </w:rPr>
+        <w:t>xử</w:t>
+      </w:r>
+      <w:proofErr w:type="spellEnd"/>
+      <w:r>
+        <w:rPr>
+          <w:rFonts w:ascii="Times New Roman" w:eastAsia="Times New Roman" w:hAnsi="Times New Roman" w:cs="Times New Roman"/>
+          <w:sz w:val="28"/>
+          <w:szCs w:val="28"/>
+        </w:rPr>
+        <w:t xml:space="preserve"> </w:t>
+      </w:r>
+      <w:proofErr w:type="spellStart"/>
+      <w:r>
+        <w:rPr>
+          <w:rFonts w:ascii="Times New Roman" w:eastAsia="Times New Roman" w:hAnsi="Times New Roman" w:cs="Times New Roman"/>
+          <w:sz w:val="28"/>
+          <w:szCs w:val="28"/>
+        </w:rPr>
+        <w:t>lý</w:t>
+      </w:r>
+      <w:proofErr w:type="spellEnd"/>
+      <w:r>
+        <w:rPr>
+          <w:rFonts w:ascii="Times New Roman" w:eastAsia="Times New Roman" w:hAnsi="Times New Roman" w:cs="Times New Roman"/>
+          <w:sz w:val="28"/>
+          <w:szCs w:val="28"/>
+        </w:rPr>
+        <w:t xml:space="preserve"> sang text)</w:t>
+      </w:r>
+    </w:p>
+    <w:p>
+      <w:pPr>
+        <w:spacing w:after="0" w:line="240" w:lineRule="auto"/>
+        <w:rPr>
+          <w:rFonts w:ascii="Times New Roman" w:eastAsia="Times New Roman" w:hAnsi="Times New Roman" w:cs="Times New Roman"/>
+          <w:sz w:val="28"/>
+          <w:szCs w:val="28"/>
+        </w:rPr>
+      </w:pPr>
+      <w:r>
+        <w:rPr>
+          <w:rFonts w:ascii="Times New Roman" w:eastAsia="Times New Roman" w:hAnsi="Times New Roman" w:cs="Times New Roman"/>
+          <w:sz w:val="28"/>
+          <w:szCs w:val="28"/>
+        </w:rPr>
         <w:t xml:space="preserve">                + </w:t>
       </w:r>
       <w:proofErr w:type="spellStart"/>
@@ -488,16 +918,112 @@
           <w:sz w:val="28"/>
           <w:szCs w:val="28"/>
         </w:rPr>
-        <w:t xml:space="preserve"> search keyword ( </w:t>
-      </w:r>
-      <w:proofErr w:type="spellStart"/>
-      <w:r>
-        <w:rPr>
-          <w:rFonts w:ascii="Times New Roman" w:eastAsia="Times New Roman" w:hAnsi="Times New Roman" w:cs="Times New Roman"/>
-          <w:sz w:val="28"/>
-          <w:szCs w:val="28"/>
-        </w:rPr>
-        <w:t>tên</w:t>
+        <w:t xml:space="preserve"> search keyword </w:t>
+      </w:r>
+      <w:r>
+        <w:rPr>
+          <w:rFonts w:ascii="Times New Roman" w:eastAsia="Times New Roman" w:hAnsi="Times New Roman" w:cs="Times New Roman"/>
+          <w:sz w:val="28"/>
+          <w:szCs w:val="28"/>
+        </w:rPr>
+        <w:t>.</w:t>
+      </w:r>
+    </w:p>
+    <w:p>
+      <w:pPr>
+        <w:spacing w:after="0" w:line="240" w:lineRule="auto"/>
+        <w:rPr>
+          <w:rFonts w:ascii="Times New Roman" w:eastAsia="Times New Roman" w:hAnsi="Times New Roman" w:cs="Times New Roman"/>
+          <w:sz w:val="28"/>
+          <w:szCs w:val="28"/>
+        </w:rPr>
+      </w:pPr>
+      <w:r>
+        <w:rPr>
+          <w:rFonts w:ascii="Times New Roman" w:eastAsia="Times New Roman" w:hAnsi="Times New Roman" w:cs="Times New Roman"/>
+          <w:sz w:val="28"/>
+          <w:szCs w:val="28"/>
+        </w:rPr>
+        <w:tab/>
+        <w:t xml:space="preserve">    + </w:t>
+      </w:r>
+      <w:proofErr w:type="gramStart"/>
+      <w:r>
+        <w:rPr>
+          <w:rFonts w:ascii="Times New Roman" w:eastAsia="Times New Roman" w:hAnsi="Times New Roman" w:cs="Times New Roman"/>
+          <w:sz w:val="28"/>
+          <w:szCs w:val="28"/>
+        </w:rPr>
+        <w:t>keywords</w:t>
+      </w:r>
+      <w:proofErr w:type="gramEnd"/>
+      <w:r>
+        <w:rPr>
+          <w:rFonts w:ascii="Times New Roman" w:eastAsia="Times New Roman" w:hAnsi="Times New Roman" w:cs="Times New Roman"/>
+          <w:sz w:val="28"/>
+          <w:szCs w:val="28"/>
+        </w:rPr>
+        <w:t xml:space="preserve"> </w:t>
+      </w:r>
+      <w:proofErr w:type="spellStart"/>
+      <w:r>
+        <w:rPr>
+          <w:rFonts w:ascii="Times New Roman" w:eastAsia="Times New Roman" w:hAnsi="Times New Roman" w:cs="Times New Roman"/>
+          <w:sz w:val="28"/>
+          <w:szCs w:val="28"/>
+        </w:rPr>
+        <w:t>bao</w:t>
+      </w:r>
+      <w:proofErr w:type="spellEnd"/>
+      <w:r>
+        <w:rPr>
+          <w:rFonts w:ascii="Times New Roman" w:eastAsia="Times New Roman" w:hAnsi="Times New Roman" w:cs="Times New Roman"/>
+          <w:sz w:val="28"/>
+          <w:szCs w:val="28"/>
+        </w:rPr>
+        <w:t xml:space="preserve"> </w:t>
+      </w:r>
+      <w:proofErr w:type="spellStart"/>
+      <w:r>
+        <w:rPr>
+          <w:rFonts w:ascii="Times New Roman" w:eastAsia="Times New Roman" w:hAnsi="Times New Roman" w:cs="Times New Roman"/>
+          <w:sz w:val="28"/>
+          <w:szCs w:val="28"/>
+        </w:rPr>
+        <w:t>gồm</w:t>
+      </w:r>
+      <w:proofErr w:type="spellEnd"/>
+      <w:r>
+        <w:rPr>
+          <w:rFonts w:ascii="Times New Roman" w:eastAsia="Times New Roman" w:hAnsi="Times New Roman" w:cs="Times New Roman"/>
+          <w:sz w:val="28"/>
+          <w:szCs w:val="28"/>
+        </w:rPr>
+        <w:t>:</w:t>
+      </w:r>
+    </w:p>
+    <w:p>
+      <w:pPr>
+        <w:pStyle w:val="ListParagraph"/>
+        <w:numPr>
+          <w:ilvl w:val="0"/>
+          <w:numId w:val="1"/>
+        </w:numPr>
+        <w:spacing w:after="0" w:line="240" w:lineRule="auto"/>
+        <w:rPr>
+          <w:rFonts w:ascii="Times New Roman" w:eastAsia="Times New Roman" w:hAnsi="Times New Roman" w:cs="Times New Roman"/>
+          <w:sz w:val="28"/>
+          <w:szCs w:val="28"/>
+        </w:rPr>
+      </w:pPr>
+      <w:proofErr w:type="spellStart"/>
+      <w:r>
+        <w:rPr>
+          <w:rFonts w:ascii="Times New Roman" w:eastAsia="Times New Roman" w:hAnsi="Times New Roman" w:cs="Times New Roman"/>
+          <w:sz w:val="28"/>
+          <w:szCs w:val="28"/>
+        </w:rPr>
+        <w:t>Tên</w:t>
       </w:r>
       <w:proofErr w:type="spellEnd"/>
       <w:r>
@@ -536,40 +1062,377 @@
         <w:t>bản</w:t>
       </w:r>
       <w:proofErr w:type="spellEnd"/>
-      <w:r>
-        <w:rPr>
-          <w:rFonts w:ascii="Times New Roman" w:eastAsia="Times New Roman" w:hAnsi="Times New Roman" w:cs="Times New Roman"/>
-          <w:sz w:val="28"/>
-          <w:szCs w:val="28"/>
-        </w:rPr>
-        <w:t xml:space="preserve">, </w:t>
-      </w:r>
-      <w:proofErr w:type="spellStart"/>
-      <w:r>
-        <w:rPr>
-          <w:rFonts w:ascii="Times New Roman" w:eastAsia="Times New Roman" w:hAnsi="Times New Roman" w:cs="Times New Roman"/>
-          <w:sz w:val="28"/>
-          <w:szCs w:val="28"/>
-        </w:rPr>
-        <w:t>các</w:t>
-      </w:r>
-      <w:proofErr w:type="spellEnd"/>
-      <w:r>
-        <w:rPr>
-          <w:rFonts w:ascii="Times New Roman" w:eastAsia="Times New Roman" w:hAnsi="Times New Roman" w:cs="Times New Roman"/>
-          <w:sz w:val="28"/>
-          <w:szCs w:val="28"/>
-        </w:rPr>
-        <w:t xml:space="preserve"> keyword </w:t>
-      </w:r>
-      <w:proofErr w:type="spellStart"/>
-      <w:r>
-        <w:rPr>
-          <w:rFonts w:ascii="Times New Roman" w:eastAsia="Times New Roman" w:hAnsi="Times New Roman" w:cs="Times New Roman"/>
-          <w:sz w:val="28"/>
-          <w:szCs w:val="28"/>
-        </w:rPr>
-        <w:t>có</w:t>
+    </w:p>
+    <w:p>
+      <w:pPr>
+        <w:pStyle w:val="ListParagraph"/>
+        <w:numPr>
+          <w:ilvl w:val="0"/>
+          <w:numId w:val="1"/>
+        </w:numPr>
+        <w:spacing w:after="0" w:line="240" w:lineRule="auto"/>
+        <w:rPr>
+          <w:rFonts w:ascii="Times New Roman" w:eastAsia="Times New Roman" w:hAnsi="Times New Roman" w:cs="Times New Roman"/>
+          <w:sz w:val="28"/>
+          <w:szCs w:val="28"/>
+        </w:rPr>
+      </w:pPr>
+      <w:proofErr w:type="spellStart"/>
+      <w:r>
+        <w:rPr>
+          <w:rFonts w:ascii="Times New Roman" w:eastAsia="Times New Roman" w:hAnsi="Times New Roman" w:cs="Times New Roman"/>
+          <w:sz w:val="28"/>
+          <w:szCs w:val="28"/>
+        </w:rPr>
+        <w:t>Ngày</w:t>
+      </w:r>
+      <w:proofErr w:type="spellEnd"/>
+      <w:r>
+        <w:rPr>
+          <w:rFonts w:ascii="Times New Roman" w:eastAsia="Times New Roman" w:hAnsi="Times New Roman" w:cs="Times New Roman"/>
+          <w:sz w:val="28"/>
+          <w:szCs w:val="28"/>
+        </w:rPr>
+        <w:t xml:space="preserve"> ban </w:t>
+      </w:r>
+      <w:proofErr w:type="spellStart"/>
+      <w:r>
+        <w:rPr>
+          <w:rFonts w:ascii="Times New Roman" w:eastAsia="Times New Roman" w:hAnsi="Times New Roman" w:cs="Times New Roman"/>
+          <w:sz w:val="28"/>
+          <w:szCs w:val="28"/>
+        </w:rPr>
+        <w:t>hành</w:t>
+      </w:r>
+      <w:proofErr w:type="spellEnd"/>
+    </w:p>
+    <w:p>
+      <w:pPr>
+        <w:pStyle w:val="ListParagraph"/>
+        <w:numPr>
+          <w:ilvl w:val="0"/>
+          <w:numId w:val="1"/>
+        </w:numPr>
+        <w:spacing w:after="0" w:line="240" w:lineRule="auto"/>
+        <w:rPr>
+          <w:rFonts w:ascii="Times New Roman" w:eastAsia="Times New Roman" w:hAnsi="Times New Roman" w:cs="Times New Roman"/>
+          <w:sz w:val="28"/>
+          <w:szCs w:val="28"/>
+        </w:rPr>
+      </w:pPr>
+      <w:proofErr w:type="spellStart"/>
+      <w:r>
+        <w:rPr>
+          <w:rFonts w:ascii="Times New Roman" w:eastAsia="Times New Roman" w:hAnsi="Times New Roman" w:cs="Times New Roman"/>
+          <w:sz w:val="28"/>
+          <w:szCs w:val="28"/>
+        </w:rPr>
+        <w:t>Ngày</w:t>
+      </w:r>
+      <w:proofErr w:type="spellEnd"/>
+      <w:r>
+        <w:rPr>
+          <w:rFonts w:ascii="Times New Roman" w:eastAsia="Times New Roman" w:hAnsi="Times New Roman" w:cs="Times New Roman"/>
+          <w:sz w:val="28"/>
+          <w:szCs w:val="28"/>
+        </w:rPr>
+        <w:t xml:space="preserve"> </w:t>
+      </w:r>
+      <w:proofErr w:type="spellStart"/>
+      <w:r>
+        <w:rPr>
+          <w:rFonts w:ascii="Times New Roman" w:eastAsia="Times New Roman" w:hAnsi="Times New Roman" w:cs="Times New Roman"/>
+          <w:sz w:val="28"/>
+          <w:szCs w:val="28"/>
+        </w:rPr>
+        <w:t>ký</w:t>
+      </w:r>
+      <w:proofErr w:type="spellEnd"/>
+    </w:p>
+    <w:p>
+      <w:pPr>
+        <w:pStyle w:val="ListParagraph"/>
+        <w:numPr>
+          <w:ilvl w:val="0"/>
+          <w:numId w:val="1"/>
+        </w:numPr>
+        <w:spacing w:after="0" w:line="240" w:lineRule="auto"/>
+        <w:rPr>
+          <w:rFonts w:ascii="Times New Roman" w:eastAsia="Times New Roman" w:hAnsi="Times New Roman" w:cs="Times New Roman"/>
+          <w:sz w:val="28"/>
+          <w:szCs w:val="28"/>
+        </w:rPr>
+      </w:pPr>
+      <w:proofErr w:type="spellStart"/>
+      <w:r>
+        <w:rPr>
+          <w:rFonts w:ascii="Times New Roman" w:eastAsia="Times New Roman" w:hAnsi="Times New Roman" w:cs="Times New Roman"/>
+          <w:sz w:val="28"/>
+          <w:szCs w:val="28"/>
+        </w:rPr>
+        <w:t>Người</w:t>
+      </w:r>
+      <w:proofErr w:type="spellEnd"/>
+      <w:r>
+        <w:rPr>
+          <w:rFonts w:ascii="Times New Roman" w:eastAsia="Times New Roman" w:hAnsi="Times New Roman" w:cs="Times New Roman"/>
+          <w:sz w:val="28"/>
+          <w:szCs w:val="28"/>
+        </w:rPr>
+        <w:t xml:space="preserve"> ban </w:t>
+      </w:r>
+      <w:proofErr w:type="spellStart"/>
+      <w:r>
+        <w:rPr>
+          <w:rFonts w:ascii="Times New Roman" w:eastAsia="Times New Roman" w:hAnsi="Times New Roman" w:cs="Times New Roman"/>
+          <w:sz w:val="28"/>
+          <w:szCs w:val="28"/>
+        </w:rPr>
+        <w:t>hành</w:t>
+      </w:r>
+      <w:proofErr w:type="spellEnd"/>
+    </w:p>
+    <w:p>
+      <w:pPr>
+        <w:pStyle w:val="ListParagraph"/>
+        <w:numPr>
+          <w:ilvl w:val="0"/>
+          <w:numId w:val="1"/>
+        </w:numPr>
+        <w:spacing w:after="0" w:line="240" w:lineRule="auto"/>
+        <w:rPr>
+          <w:rFonts w:ascii="Times New Roman" w:eastAsia="Times New Roman" w:hAnsi="Times New Roman" w:cs="Times New Roman"/>
+          <w:sz w:val="28"/>
+          <w:szCs w:val="28"/>
+        </w:rPr>
+      </w:pPr>
+      <w:proofErr w:type="spellStart"/>
+      <w:r>
+        <w:rPr>
+          <w:rFonts w:ascii="Times New Roman" w:eastAsia="Times New Roman" w:hAnsi="Times New Roman" w:cs="Times New Roman"/>
+          <w:sz w:val="28"/>
+          <w:szCs w:val="28"/>
+        </w:rPr>
+        <w:t>Người</w:t>
+      </w:r>
+      <w:proofErr w:type="spellEnd"/>
+      <w:r>
+        <w:rPr>
+          <w:rFonts w:ascii="Times New Roman" w:eastAsia="Times New Roman" w:hAnsi="Times New Roman" w:cs="Times New Roman"/>
+          <w:sz w:val="28"/>
+          <w:szCs w:val="28"/>
+        </w:rPr>
+        <w:t xml:space="preserve"> </w:t>
+      </w:r>
+      <w:proofErr w:type="spellStart"/>
+      <w:r>
+        <w:rPr>
+          <w:rFonts w:ascii="Times New Roman" w:eastAsia="Times New Roman" w:hAnsi="Times New Roman" w:cs="Times New Roman"/>
+          <w:sz w:val="28"/>
+          <w:szCs w:val="28"/>
+        </w:rPr>
+        <w:t>ký</w:t>
+      </w:r>
+      <w:proofErr w:type="spellEnd"/>
+    </w:p>
+    <w:p>
+      <w:pPr>
+        <w:pStyle w:val="ListParagraph"/>
+        <w:numPr>
+          <w:ilvl w:val="0"/>
+          <w:numId w:val="1"/>
+        </w:numPr>
+        <w:spacing w:after="0" w:line="240" w:lineRule="auto"/>
+        <w:rPr>
+          <w:rFonts w:ascii="Times New Roman" w:eastAsia="Times New Roman" w:hAnsi="Times New Roman" w:cs="Times New Roman"/>
+          <w:sz w:val="28"/>
+          <w:szCs w:val="28"/>
+        </w:rPr>
+      </w:pPr>
+      <w:proofErr w:type="spellStart"/>
+      <w:r>
+        <w:rPr>
+          <w:rFonts w:ascii="Times New Roman" w:eastAsia="Times New Roman" w:hAnsi="Times New Roman" w:cs="Times New Roman"/>
+          <w:sz w:val="28"/>
+          <w:szCs w:val="28"/>
+        </w:rPr>
+        <w:t>Từ</w:t>
+      </w:r>
+      <w:proofErr w:type="spellEnd"/>
+      <w:r>
+        <w:rPr>
+          <w:rFonts w:ascii="Times New Roman" w:eastAsia="Times New Roman" w:hAnsi="Times New Roman" w:cs="Times New Roman"/>
+          <w:sz w:val="28"/>
+          <w:szCs w:val="28"/>
+        </w:rPr>
+        <w:t xml:space="preserve"> </w:t>
+      </w:r>
+      <w:proofErr w:type="spellStart"/>
+      <w:r>
+        <w:rPr>
+          <w:rFonts w:ascii="Times New Roman" w:eastAsia="Times New Roman" w:hAnsi="Times New Roman" w:cs="Times New Roman"/>
+          <w:sz w:val="28"/>
+          <w:szCs w:val="28"/>
+        </w:rPr>
+        <w:t>ngày</w:t>
+      </w:r>
+      <w:proofErr w:type="spellEnd"/>
+      <w:r>
+        <w:rPr>
+          <w:rFonts w:ascii="Times New Roman" w:eastAsia="Times New Roman" w:hAnsi="Times New Roman" w:cs="Times New Roman"/>
+          <w:sz w:val="28"/>
+          <w:szCs w:val="28"/>
+        </w:rPr>
+        <w:t xml:space="preserve"> – </w:t>
+      </w:r>
+      <w:proofErr w:type="spellStart"/>
+      <w:r>
+        <w:rPr>
+          <w:rFonts w:ascii="Times New Roman" w:eastAsia="Times New Roman" w:hAnsi="Times New Roman" w:cs="Times New Roman"/>
+          <w:sz w:val="28"/>
+          <w:szCs w:val="28"/>
+        </w:rPr>
+        <w:t>đến</w:t>
+      </w:r>
+      <w:proofErr w:type="spellEnd"/>
+      <w:r>
+        <w:rPr>
+          <w:rFonts w:ascii="Times New Roman" w:eastAsia="Times New Roman" w:hAnsi="Times New Roman" w:cs="Times New Roman"/>
+          <w:sz w:val="28"/>
+          <w:szCs w:val="28"/>
+        </w:rPr>
+        <w:t xml:space="preserve"> </w:t>
+      </w:r>
+      <w:proofErr w:type="spellStart"/>
+      <w:r>
+        <w:rPr>
+          <w:rFonts w:ascii="Times New Roman" w:eastAsia="Times New Roman" w:hAnsi="Times New Roman" w:cs="Times New Roman"/>
+          <w:sz w:val="28"/>
+          <w:szCs w:val="28"/>
+        </w:rPr>
+        <w:t>ngày</w:t>
+      </w:r>
+      <w:proofErr w:type="spellEnd"/>
+    </w:p>
+    <w:p>
+      <w:pPr>
+        <w:pStyle w:val="ListParagraph"/>
+        <w:numPr>
+          <w:ilvl w:val="0"/>
+          <w:numId w:val="1"/>
+        </w:numPr>
+        <w:spacing w:after="0" w:line="240" w:lineRule="auto"/>
+        <w:rPr>
+          <w:rFonts w:ascii="Times New Roman" w:eastAsia="Times New Roman" w:hAnsi="Times New Roman" w:cs="Times New Roman"/>
+          <w:sz w:val="28"/>
+          <w:szCs w:val="28"/>
+        </w:rPr>
+      </w:pPr>
+      <w:proofErr w:type="spellStart"/>
+      <w:r>
+        <w:rPr>
+          <w:rFonts w:ascii="Times New Roman" w:eastAsia="Times New Roman" w:hAnsi="Times New Roman" w:cs="Times New Roman"/>
+          <w:sz w:val="28"/>
+          <w:szCs w:val="28"/>
+        </w:rPr>
+        <w:t>Số</w:t>
+      </w:r>
+      <w:proofErr w:type="spellEnd"/>
+      <w:r>
+        <w:rPr>
+          <w:rFonts w:ascii="Times New Roman" w:eastAsia="Times New Roman" w:hAnsi="Times New Roman" w:cs="Times New Roman"/>
+          <w:sz w:val="28"/>
+          <w:szCs w:val="28"/>
+        </w:rPr>
+        <w:t xml:space="preserve"> </w:t>
+      </w:r>
+      <w:proofErr w:type="spellStart"/>
+      <w:r>
+        <w:rPr>
+          <w:rFonts w:ascii="Times New Roman" w:eastAsia="Times New Roman" w:hAnsi="Times New Roman" w:cs="Times New Roman"/>
+          <w:sz w:val="28"/>
+          <w:szCs w:val="28"/>
+        </w:rPr>
+        <w:t>hiệu</w:t>
+      </w:r>
+      <w:proofErr w:type="spellEnd"/>
+      <w:r>
+        <w:rPr>
+          <w:rFonts w:ascii="Times New Roman" w:eastAsia="Times New Roman" w:hAnsi="Times New Roman" w:cs="Times New Roman"/>
+          <w:sz w:val="28"/>
+          <w:szCs w:val="28"/>
+        </w:rPr>
+        <w:t xml:space="preserve"> </w:t>
+      </w:r>
+      <w:proofErr w:type="spellStart"/>
+      <w:r>
+        <w:rPr>
+          <w:rFonts w:ascii="Times New Roman" w:eastAsia="Times New Roman" w:hAnsi="Times New Roman" w:cs="Times New Roman"/>
+          <w:sz w:val="28"/>
+          <w:szCs w:val="28"/>
+        </w:rPr>
+        <w:t>văn</w:t>
+      </w:r>
+      <w:proofErr w:type="spellEnd"/>
+      <w:r>
+        <w:rPr>
+          <w:rFonts w:ascii="Times New Roman" w:eastAsia="Times New Roman" w:hAnsi="Times New Roman" w:cs="Times New Roman"/>
+          <w:sz w:val="28"/>
+          <w:szCs w:val="28"/>
+        </w:rPr>
+        <w:t xml:space="preserve"> </w:t>
+      </w:r>
+      <w:proofErr w:type="spellStart"/>
+      <w:r>
+        <w:rPr>
+          <w:rFonts w:ascii="Times New Roman" w:eastAsia="Times New Roman" w:hAnsi="Times New Roman" w:cs="Times New Roman"/>
+          <w:sz w:val="28"/>
+          <w:szCs w:val="28"/>
+        </w:rPr>
+        <w:t>bản</w:t>
+      </w:r>
+      <w:proofErr w:type="spellEnd"/>
+    </w:p>
+    <w:p>
+      <w:pPr>
+        <w:pStyle w:val="ListParagraph"/>
+        <w:numPr>
+          <w:ilvl w:val="0"/>
+          <w:numId w:val="1"/>
+        </w:numPr>
+        <w:spacing w:after="0" w:line="240" w:lineRule="auto"/>
+        <w:rPr>
+          <w:rFonts w:ascii="Times New Roman" w:eastAsia="Times New Roman" w:hAnsi="Times New Roman" w:cs="Times New Roman"/>
+          <w:sz w:val="28"/>
+          <w:szCs w:val="28"/>
+        </w:rPr>
+      </w:pPr>
+      <w:proofErr w:type="spellStart"/>
+      <w:r>
+        <w:rPr>
+          <w:rFonts w:ascii="Times New Roman" w:eastAsia="Times New Roman" w:hAnsi="Times New Roman" w:cs="Times New Roman"/>
+          <w:sz w:val="28"/>
+          <w:szCs w:val="28"/>
+        </w:rPr>
+        <w:t>Nội</w:t>
+      </w:r>
+      <w:proofErr w:type="spellEnd"/>
+      <w:r>
+        <w:rPr>
+          <w:rFonts w:ascii="Times New Roman" w:eastAsia="Times New Roman" w:hAnsi="Times New Roman" w:cs="Times New Roman"/>
+          <w:sz w:val="28"/>
+          <w:szCs w:val="28"/>
+        </w:rPr>
+        <w:t xml:space="preserve"> dung </w:t>
+      </w:r>
+      <w:proofErr w:type="spellStart"/>
+      <w:r>
+        <w:rPr>
+          <w:rFonts w:ascii="Times New Roman" w:eastAsia="Times New Roman" w:hAnsi="Times New Roman" w:cs="Times New Roman"/>
+          <w:sz w:val="28"/>
+          <w:szCs w:val="28"/>
+        </w:rPr>
+        <w:t>bên</w:t>
       </w:r>
       <w:proofErr w:type="spellEnd"/>
       <w:r>
@@ -596,6 +1459,24 @@
           <w:sz w:val="28"/>
           <w:szCs w:val="28"/>
         </w:rPr>
+        <w:t xml:space="preserve"> text </w:t>
+      </w:r>
+      <w:proofErr w:type="spellStart"/>
+      <w:r>
+        <w:rPr>
+          <w:rFonts w:ascii="Times New Roman" w:eastAsia="Times New Roman" w:hAnsi="Times New Roman" w:cs="Times New Roman"/>
+          <w:sz w:val="28"/>
+          <w:szCs w:val="28"/>
+        </w:rPr>
+        <w:t>của</w:t>
+      </w:r>
+      <w:proofErr w:type="spellEnd"/>
+      <w:r>
+        <w:rPr>
+          <w:rFonts w:ascii="Times New Roman" w:eastAsia="Times New Roman" w:hAnsi="Times New Roman" w:cs="Times New Roman"/>
+          <w:sz w:val="28"/>
+          <w:szCs w:val="28"/>
+        </w:rPr>
         <w:t xml:space="preserve"> </w:t>
       </w:r>
       <w:proofErr w:type="spellStart"/>
@@ -632,15 +1513,7 @@
           <w:sz w:val="28"/>
           <w:szCs w:val="28"/>
         </w:rPr>
-        <w:t>....)</w:t>
-      </w:r>
-      <w:r>
-        <w:rPr>
-          <w:rFonts w:ascii="Times New Roman" w:eastAsia="Times New Roman" w:hAnsi="Times New Roman" w:cs="Times New Roman"/>
-          <w:sz w:val="28"/>
-          <w:szCs w:val="28"/>
-        </w:rPr>
-        <w:t xml:space="preserve">. </w:t>
+        <w:t>.</w:t>
       </w:r>
     </w:p>
     <w:p>
@@ -648,6 +1521,7 @@
         <w:spacing w:after="0" w:line="240" w:lineRule="auto"/>
         <w:ind w:left="720"/>
         <w:rPr>
+          <w:rFonts w:ascii="Times New Roman" w:eastAsia="Times New Roman" w:hAnsi="Times New Roman" w:cs="Times New Roman"/>
           <w:sz w:val="28"/>
           <w:szCs w:val="28"/>
         </w:rPr>
@@ -793,6 +1667,50 @@
           <w:sz w:val="28"/>
           <w:szCs w:val="28"/>
         </w:rPr>
+        <w:t>văn</w:t>
+      </w:r>
+      <w:proofErr w:type="spellEnd"/>
+      <w:r>
+        <w:rPr>
+          <w:rFonts w:ascii="Times New Roman" w:eastAsia="Times New Roman" w:hAnsi="Times New Roman" w:cs="Times New Roman"/>
+          <w:sz w:val="28"/>
+          <w:szCs w:val="28"/>
+        </w:rPr>
+        <w:t xml:space="preserve"> </w:t>
+      </w:r>
+      <w:proofErr w:type="spellStart"/>
+      <w:r>
+        <w:rPr>
+          <w:rFonts w:ascii="Times New Roman" w:eastAsia="Times New Roman" w:hAnsi="Times New Roman" w:cs="Times New Roman"/>
+          <w:sz w:val="28"/>
+          <w:szCs w:val="28"/>
+        </w:rPr>
+        <w:t>bản</w:t>
+      </w:r>
+      <w:proofErr w:type="spellEnd"/>
+      <w:r>
+        <w:rPr>
+          <w:rFonts w:ascii="Times New Roman" w:eastAsia="Times New Roman" w:hAnsi="Times New Roman" w:cs="Times New Roman"/>
+          <w:sz w:val="28"/>
+          <w:szCs w:val="28"/>
+        </w:rPr>
+        <w:t xml:space="preserve"> text</w:t>
+      </w:r>
+      <w:r>
+        <w:rPr>
+          <w:rFonts w:ascii="Times New Roman" w:eastAsia="Times New Roman" w:hAnsi="Times New Roman" w:cs="Times New Roman"/>
+          <w:sz w:val="28"/>
+          <w:szCs w:val="28"/>
+        </w:rPr>
+        <w:t xml:space="preserve"> </w:t>
+      </w:r>
+      <w:proofErr w:type="spellStart"/>
+      <w:r>
+        <w:rPr>
+          <w:rFonts w:ascii="Times New Roman" w:eastAsia="Times New Roman" w:hAnsi="Times New Roman" w:cs="Times New Roman"/>
+          <w:sz w:val="28"/>
+          <w:szCs w:val="28"/>
+        </w:rPr>
         <w:t>ra</w:t>
       </w:r>
       <w:proofErr w:type="spellEnd"/>
@@ -802,7 +1720,123 @@
           <w:sz w:val="28"/>
           <w:szCs w:val="28"/>
         </w:rPr>
-        <w:t xml:space="preserve"> keyword (</w:t>
+        <w:t xml:space="preserve"> keyword </w:t>
+      </w:r>
+      <w:proofErr w:type="spellStart"/>
+      <w:r>
+        <w:rPr>
+          <w:rFonts w:ascii="Times New Roman" w:eastAsia="Times New Roman" w:hAnsi="Times New Roman" w:cs="Times New Roman"/>
+          <w:sz w:val="28"/>
+          <w:szCs w:val="28"/>
+        </w:rPr>
+        <w:t>hộ</w:t>
+      </w:r>
+      <w:proofErr w:type="spellEnd"/>
+      <w:r>
+        <w:rPr>
+          <w:rFonts w:ascii="Times New Roman" w:eastAsia="Times New Roman" w:hAnsi="Times New Roman" w:cs="Times New Roman"/>
+          <w:sz w:val="28"/>
+          <w:szCs w:val="28"/>
+        </w:rPr>
+        <w:t xml:space="preserve"> </w:t>
+      </w:r>
+      <w:proofErr w:type="spellStart"/>
+      <w:r>
+        <w:rPr>
+          <w:rFonts w:ascii="Times New Roman" w:eastAsia="Times New Roman" w:hAnsi="Times New Roman" w:cs="Times New Roman"/>
+          <w:sz w:val="28"/>
+          <w:szCs w:val="28"/>
+        </w:rPr>
+        <w:t>trợ</w:t>
+      </w:r>
+      <w:proofErr w:type="spellEnd"/>
+      <w:r>
+        <w:rPr>
+          <w:rFonts w:ascii="Times New Roman" w:eastAsia="Times New Roman" w:hAnsi="Times New Roman" w:cs="Times New Roman"/>
+          <w:sz w:val="28"/>
+          <w:szCs w:val="28"/>
+        </w:rPr>
+        <w:t xml:space="preserve"> </w:t>
+      </w:r>
+      <w:proofErr w:type="spellStart"/>
+      <w:r>
+        <w:rPr>
+          <w:rFonts w:ascii="Times New Roman" w:eastAsia="Times New Roman" w:hAnsi="Times New Roman" w:cs="Times New Roman"/>
+          <w:sz w:val="28"/>
+          <w:szCs w:val="28"/>
+        </w:rPr>
+        <w:t>người</w:t>
+      </w:r>
+      <w:proofErr w:type="spellEnd"/>
+      <w:r>
+        <w:rPr>
+          <w:rFonts w:ascii="Times New Roman" w:eastAsia="Times New Roman" w:hAnsi="Times New Roman" w:cs="Times New Roman"/>
+          <w:sz w:val="28"/>
+          <w:szCs w:val="28"/>
+        </w:rPr>
+        <w:t xml:space="preserve"> dung </w:t>
+      </w:r>
+      <w:proofErr w:type="spellStart"/>
+      <w:r>
+        <w:rPr>
+          <w:rFonts w:ascii="Times New Roman" w:eastAsia="Times New Roman" w:hAnsi="Times New Roman" w:cs="Times New Roman"/>
+          <w:sz w:val="28"/>
+          <w:szCs w:val="28"/>
+        </w:rPr>
+        <w:t>không</w:t>
+      </w:r>
+      <w:proofErr w:type="spellEnd"/>
+      <w:r>
+        <w:rPr>
+          <w:rFonts w:ascii="Times New Roman" w:eastAsia="Times New Roman" w:hAnsi="Times New Roman" w:cs="Times New Roman"/>
+          <w:sz w:val="28"/>
+          <w:szCs w:val="28"/>
+        </w:rPr>
+        <w:t xml:space="preserve"> </w:t>
+      </w:r>
+      <w:proofErr w:type="spellStart"/>
+      <w:r>
+        <w:rPr>
+          <w:rFonts w:ascii="Times New Roman" w:eastAsia="Times New Roman" w:hAnsi="Times New Roman" w:cs="Times New Roman"/>
+          <w:sz w:val="28"/>
+          <w:szCs w:val="28"/>
+        </w:rPr>
+        <w:t>phải</w:t>
+      </w:r>
+      <w:proofErr w:type="spellEnd"/>
+      <w:r>
+        <w:rPr>
+          <w:rFonts w:ascii="Times New Roman" w:eastAsia="Times New Roman" w:hAnsi="Times New Roman" w:cs="Times New Roman"/>
+          <w:sz w:val="28"/>
+          <w:szCs w:val="28"/>
+        </w:rPr>
+        <w:t xml:space="preserve"> </w:t>
+      </w:r>
+      <w:proofErr w:type="spellStart"/>
+      <w:r>
+        <w:rPr>
+          <w:rFonts w:ascii="Times New Roman" w:eastAsia="Times New Roman" w:hAnsi="Times New Roman" w:cs="Times New Roman"/>
+          <w:sz w:val="28"/>
+          <w:szCs w:val="28"/>
+        </w:rPr>
+        <w:t>nhâp</w:t>
+      </w:r>
+      <w:proofErr w:type="spellEnd"/>
+      <w:r>
+        <w:rPr>
+          <w:rFonts w:ascii="Times New Roman" w:eastAsia="Times New Roman" w:hAnsi="Times New Roman" w:cs="Times New Roman"/>
+          <w:sz w:val="28"/>
+          <w:szCs w:val="28"/>
+        </w:rPr>
+        <w:t xml:space="preserve"> keywords </w:t>
+      </w:r>
+      <w:r>
+        <w:rPr>
+          <w:rFonts w:ascii="Times New Roman" w:eastAsia="Times New Roman" w:hAnsi="Times New Roman" w:cs="Times New Roman"/>
+          <w:sz w:val="28"/>
+          <w:szCs w:val="28"/>
+        </w:rPr>
+        <w:t>(</w:t>
       </w:r>
       <w:proofErr w:type="spellStart"/>
       <w:r>
@@ -1012,6 +2046,24 @@
         <w:t>) .</w:t>
       </w:r>
       <w:proofErr w:type="gramEnd"/>
+    </w:p>
+    <w:p>
+      <w:pPr>
+        <w:spacing w:after="0" w:line="240" w:lineRule="auto"/>
+        <w:ind w:left="720"/>
+        <w:rPr>
+          <w:sz w:val="28"/>
+          <w:szCs w:val="28"/>
+        </w:rPr>
+      </w:pPr>
+      <w:r>
+        <w:rPr>
+          <w:rFonts w:ascii="Times New Roman" w:eastAsia="Times New Roman" w:hAnsi="Times New Roman" w:cs="Times New Roman"/>
+          <w:sz w:val="28"/>
+          <w:szCs w:val="28"/>
+        </w:rPr>
+        <w:t>+</w:t>
+      </w:r>
       <w:r>
         <w:rPr>
           <w:rFonts w:ascii="Times New Roman" w:eastAsia="Times New Roman" w:hAnsi="Times New Roman" w:cs="Times New Roman"/>
@@ -1292,7 +2344,7 @@
         </w:rPr>
         <w:t xml:space="preserve"> N-Gram. (</w:t>
       </w:r>
-      <w:hyperlink r:id="rId4" w:tgtFrame="_blank" w:history="1">
+      <w:hyperlink r:id="rId5" w:tgtFrame="_blank" w:history="1">
         <w:r>
           <w:rPr>
             <w:rStyle w:val="Hyperlink"/>
@@ -1328,18 +2380,64 @@
           <w:sz w:val="28"/>
           <w:szCs w:val="28"/>
         </w:rPr>
-        <w:t xml:space="preserve">     + </w:t>
-      </w:r>
-      <w:proofErr w:type="spellStart"/>
+        <w:t xml:space="preserve">   + Keywords </w:t>
+      </w:r>
+      <w:proofErr w:type="spellStart"/>
+      <w:r>
+        <w:rPr>
+          <w:sz w:val="28"/>
+          <w:szCs w:val="28"/>
+        </w:rPr>
+        <w:t>có</w:t>
+      </w:r>
+      <w:proofErr w:type="spellEnd"/>
+      <w:r>
+        <w:rPr>
+          <w:sz w:val="28"/>
+          <w:szCs w:val="28"/>
+        </w:rPr>
+        <w:t xml:space="preserve"> </w:t>
+      </w:r>
+      <w:proofErr w:type="spellStart"/>
+      <w:r>
+        <w:rPr>
+          <w:sz w:val="28"/>
+          <w:szCs w:val="28"/>
+        </w:rPr>
+        <w:t>thể</w:t>
+      </w:r>
+      <w:proofErr w:type="spellEnd"/>
+      <w:r>
+        <w:rPr>
+          <w:sz w:val="28"/>
+          <w:szCs w:val="28"/>
+        </w:rPr>
+        <w:t xml:space="preserve"> do </w:t>
+      </w:r>
+      <w:proofErr w:type="spellStart"/>
+      <w:r>
+        <w:rPr>
+          <w:sz w:val="28"/>
+          <w:szCs w:val="28"/>
+        </w:rPr>
+        <w:t>người</w:t>
+      </w:r>
+      <w:proofErr w:type="spellEnd"/>
+      <w:r>
+        <w:rPr>
+          <w:sz w:val="28"/>
+          <w:szCs w:val="28"/>
+        </w:rPr>
+        <w:t xml:space="preserve"> dung </w:t>
+      </w:r>
       <w:proofErr w:type="gramStart"/>
       <w:r>
         <w:rPr>
           <w:sz w:val="28"/>
           <w:szCs w:val="28"/>
         </w:rPr>
-        <w:t>cho</w:t>
-      </w:r>
-      <w:proofErr w:type="spellEnd"/>
+        <w:t>edit .</w:t>
+      </w:r>
       <w:proofErr w:type="gramEnd"/>
       <w:r>
         <w:rPr>
@@ -1349,52 +2447,38 @@
         <w:t xml:space="preserve"> </w:t>
       </w:r>
       <w:proofErr w:type="spellStart"/>
-      <w:r>
-        <w:rPr>
-          <w:sz w:val="28"/>
-          <w:szCs w:val="28"/>
-        </w:rPr>
-        <w:t>phép</w:t>
-      </w:r>
-      <w:proofErr w:type="spellEnd"/>
-      <w:r>
-        <w:rPr>
-          <w:sz w:val="28"/>
-          <w:szCs w:val="28"/>
-        </w:rPr>
-        <w:t xml:space="preserve"> </w:t>
-      </w:r>
-      <w:proofErr w:type="spellStart"/>
-      <w:r>
-        <w:rPr>
-          <w:sz w:val="28"/>
-          <w:szCs w:val="28"/>
-        </w:rPr>
-        <w:t>người</w:t>
-      </w:r>
-      <w:proofErr w:type="spellEnd"/>
-      <w:r>
-        <w:rPr>
-          <w:sz w:val="28"/>
-          <w:szCs w:val="28"/>
-        </w:rPr>
-        <w:t xml:space="preserve"> dung search </w:t>
-      </w:r>
-      <w:proofErr w:type="spellStart"/>
-      <w:r>
-        <w:rPr>
-          <w:sz w:val="28"/>
-          <w:szCs w:val="28"/>
-        </w:rPr>
-        <w:t>theo</w:t>
-      </w:r>
-      <w:proofErr w:type="spellEnd"/>
-      <w:r>
-        <w:rPr>
-          <w:sz w:val="28"/>
-          <w:szCs w:val="28"/>
-        </w:rPr>
-        <w:t xml:space="preserve"> keywords </w:t>
+      <w:proofErr w:type="gramStart"/>
+      <w:r>
+        <w:rPr>
+          <w:sz w:val="28"/>
+          <w:szCs w:val="28"/>
+        </w:rPr>
+        <w:t>thêm</w:t>
+      </w:r>
+      <w:proofErr w:type="spellEnd"/>
+      <w:proofErr w:type="gramEnd"/>
+      <w:r>
+        <w:rPr>
+          <w:sz w:val="28"/>
+          <w:szCs w:val="28"/>
+        </w:rPr>
+        <w:t xml:space="preserve"> </w:t>
+      </w:r>
+      <w:proofErr w:type="spellStart"/>
+      <w:r>
+        <w:rPr>
+          <w:sz w:val="28"/>
+          <w:szCs w:val="28"/>
+        </w:rPr>
+        <w:t>vào</w:t>
+      </w:r>
+      <w:proofErr w:type="spellEnd"/>
+      <w:r>
+        <w:rPr>
+          <w:sz w:val="28"/>
+          <w:szCs w:val="28"/>
+        </w:rPr>
+        <w:t xml:space="preserve"> </w:t>
       </w:r>
       <w:proofErr w:type="spellStart"/>
       <w:r>
@@ -1418,31 +2502,31 @@
           <w:sz w:val="28"/>
           <w:szCs w:val="28"/>
         </w:rPr>
-        <w:t>nội</w:t>
-      </w:r>
-      <w:proofErr w:type="spellEnd"/>
-      <w:r>
-        <w:rPr>
-          <w:sz w:val="28"/>
-          <w:szCs w:val="28"/>
-        </w:rPr>
-        <w:t xml:space="preserve"> dung </w:t>
-      </w:r>
-      <w:proofErr w:type="spellStart"/>
-      <w:r>
-        <w:rPr>
-          <w:sz w:val="28"/>
-          <w:szCs w:val="28"/>
-        </w:rPr>
-        <w:t>trong</w:t>
-      </w:r>
-      <w:proofErr w:type="spellEnd"/>
-      <w:r>
-        <w:rPr>
-          <w:sz w:val="28"/>
-          <w:szCs w:val="28"/>
-        </w:rPr>
-        <w:t xml:space="preserve"> text.</w:t>
+        <w:t>bớt</w:t>
+      </w:r>
+      <w:proofErr w:type="spellEnd"/>
+      <w:r>
+        <w:rPr>
+          <w:sz w:val="28"/>
+          <w:szCs w:val="28"/>
+        </w:rPr>
+        <w:t xml:space="preserve"> </w:t>
+      </w:r>
+      <w:proofErr w:type="spellStart"/>
+      <w:r>
+        <w:rPr>
+          <w:sz w:val="28"/>
+          <w:szCs w:val="28"/>
+        </w:rPr>
+        <w:t>đi</w:t>
+      </w:r>
+      <w:proofErr w:type="spellEnd"/>
+      <w:r>
+        <w:rPr>
+          <w:sz w:val="28"/>
+          <w:szCs w:val="28"/>
+        </w:rPr>
+        <w:t xml:space="preserve"> .</w:t>
       </w:r>
     </w:p>
     <w:p>
@@ -1450,7 +2534,6 @@
         <w:spacing w:after="0" w:line="240" w:lineRule="auto"/>
         <w:ind w:left="720"/>
         <w:rPr>
-          <w:rFonts w:ascii="Times New Roman" w:eastAsia="Times New Roman" w:hAnsi="Times New Roman" w:cs="Times New Roman"/>
           <w:sz w:val="28"/>
           <w:szCs w:val="28"/>
         </w:rPr>
@@ -1460,31 +2543,63 @@
           <w:sz w:val="28"/>
           <w:szCs w:val="28"/>
         </w:rPr>
-        <w:t xml:space="preserve">    + </w:t>
-      </w:r>
-      <w:proofErr w:type="spellStart"/>
-      <w:r>
-        <w:rPr>
-          <w:sz w:val="28"/>
-          <w:szCs w:val="28"/>
-        </w:rPr>
-        <w:t>Giao</w:t>
-      </w:r>
-      <w:proofErr w:type="spellEnd"/>
-      <w:r>
-        <w:rPr>
-          <w:sz w:val="28"/>
-          <w:szCs w:val="28"/>
-        </w:rPr>
-        <w:t xml:space="preserve"> </w:t>
-      </w:r>
-      <w:proofErr w:type="spellStart"/>
-      <w:r>
-        <w:rPr>
-          <w:sz w:val="28"/>
-          <w:szCs w:val="28"/>
-        </w:rPr>
-        <w:t>diện</w:t>
+        <w:t xml:space="preserve">+ </w:t>
+      </w:r>
+      <w:proofErr w:type="spellStart"/>
+      <w:r>
+        <w:rPr>
+          <w:sz w:val="28"/>
+          <w:szCs w:val="28"/>
+        </w:rPr>
+        <w:t>Đối</w:t>
+      </w:r>
+      <w:proofErr w:type="spellEnd"/>
+      <w:r>
+        <w:rPr>
+          <w:sz w:val="28"/>
+          <w:szCs w:val="28"/>
+        </w:rPr>
+        <w:t xml:space="preserve"> </w:t>
+      </w:r>
+      <w:proofErr w:type="spellStart"/>
+      <w:r>
+        <w:rPr>
+          <w:sz w:val="28"/>
+          <w:szCs w:val="28"/>
+        </w:rPr>
+        <w:t>với</w:t>
+      </w:r>
+      <w:proofErr w:type="spellEnd"/>
+      <w:r>
+        <w:rPr>
+          <w:sz w:val="28"/>
+          <w:szCs w:val="28"/>
+        </w:rPr>
+        <w:t xml:space="preserve"> pdf file </w:t>
+      </w:r>
+      <w:proofErr w:type="spellStart"/>
+      <w:r>
+        <w:rPr>
+          <w:sz w:val="28"/>
+          <w:szCs w:val="28"/>
+        </w:rPr>
+        <w:t>ảnh</w:t>
+      </w:r>
+      <w:proofErr w:type="spellEnd"/>
+      <w:r>
+        <w:rPr>
+          <w:sz w:val="28"/>
+          <w:szCs w:val="28"/>
+        </w:rPr>
+        <w:t xml:space="preserve"> </w:t>
+      </w:r>
+      <w:proofErr w:type="spellStart"/>
+      <w:r>
+        <w:rPr>
+          <w:sz w:val="28"/>
+          <w:szCs w:val="28"/>
+        </w:rPr>
+        <w:t>thì</w:t>
       </w:r>
       <w:proofErr w:type="spellEnd"/>
       <w:r>
@@ -1516,291 +2631,520 @@
           <w:sz w:val="28"/>
           <w:szCs w:val="28"/>
         </w:rPr>
-        <w:t>gần</w:t>
-      </w:r>
-      <w:proofErr w:type="spellEnd"/>
-      <w:r>
-        <w:rPr>
-          <w:sz w:val="28"/>
-          <w:szCs w:val="28"/>
-        </w:rPr>
-        <w:t xml:space="preserve"> </w:t>
-      </w:r>
-      <w:proofErr w:type="spellStart"/>
-      <w:r>
-        <w:rPr>
-          <w:sz w:val="28"/>
-          <w:szCs w:val="28"/>
-        </w:rPr>
-        <w:t>giống</w:t>
-      </w:r>
-      <w:proofErr w:type="spellEnd"/>
-      <w:r>
-        <w:rPr>
-          <w:sz w:val="28"/>
-          <w:szCs w:val="28"/>
-        </w:rPr>
-        <w:t xml:space="preserve"> </w:t>
-      </w:r>
-      <w:proofErr w:type="spellStart"/>
-      <w:r>
-        <w:rPr>
-          <w:sz w:val="28"/>
-          <w:szCs w:val="28"/>
-        </w:rPr>
-        <w:t>như</w:t>
-      </w:r>
-      <w:proofErr w:type="spellEnd"/>
-      <w:r>
-        <w:rPr>
-          <w:sz w:val="28"/>
-          <w:szCs w:val="28"/>
-        </w:rPr>
-        <w:t xml:space="preserve"> 3 </w:t>
-      </w:r>
-      <w:proofErr w:type="spellStart"/>
-      <w:r>
-        <w:rPr>
-          <w:sz w:val="28"/>
-          <w:szCs w:val="28"/>
-        </w:rPr>
-        <w:t>ảnh</w:t>
-      </w:r>
-      <w:proofErr w:type="spellEnd"/>
-      <w:r>
-        <w:rPr>
-          <w:sz w:val="28"/>
-          <w:szCs w:val="28"/>
-        </w:rPr>
-        <w:t xml:space="preserve"> ở </w:t>
-      </w:r>
-      <w:proofErr w:type="spellStart"/>
-      <w:r>
-        <w:rPr>
-          <w:sz w:val="28"/>
-          <w:szCs w:val="28"/>
-        </w:rPr>
-        <w:t>ngoài</w:t>
-      </w:r>
-      <w:proofErr w:type="spellEnd"/>
-      <w:r>
-        <w:rPr>
-          <w:sz w:val="28"/>
-          <w:szCs w:val="28"/>
-        </w:rPr>
-        <w:t xml:space="preserve"> (optional </w:t>
-      </w:r>
-      <w:proofErr w:type="spellStart"/>
-      <w:r>
-        <w:rPr>
-          <w:sz w:val="28"/>
-          <w:szCs w:val="28"/>
-        </w:rPr>
-        <w:t>có</w:t>
-      </w:r>
-      <w:proofErr w:type="spellEnd"/>
-      <w:r>
-        <w:rPr>
-          <w:sz w:val="28"/>
-          <w:szCs w:val="28"/>
-        </w:rPr>
-        <w:t xml:space="preserve"> </w:t>
-      </w:r>
-      <w:proofErr w:type="spellStart"/>
-      <w:r>
-        <w:rPr>
-          <w:sz w:val="28"/>
-          <w:szCs w:val="28"/>
-        </w:rPr>
-        <w:t>thể</w:t>
-      </w:r>
-      <w:proofErr w:type="spellEnd"/>
-      <w:r>
-        <w:rPr>
-          <w:sz w:val="28"/>
-          <w:szCs w:val="28"/>
-        </w:rPr>
-        <w:t xml:space="preserve"> </w:t>
-      </w:r>
-      <w:proofErr w:type="spellStart"/>
-      <w:r>
-        <w:rPr>
-          <w:sz w:val="28"/>
-          <w:szCs w:val="28"/>
-        </w:rPr>
-        <w:t>khác</w:t>
-      </w:r>
-      <w:proofErr w:type="spellEnd"/>
-      <w:r>
-        <w:rPr>
-          <w:sz w:val="28"/>
-          <w:szCs w:val="28"/>
-        </w:rPr>
-        <w:t xml:space="preserve"> </w:t>
-      </w:r>
-      <w:proofErr w:type="spellStart"/>
-      <w:r>
-        <w:rPr>
-          <w:sz w:val="28"/>
-          <w:szCs w:val="28"/>
-        </w:rPr>
-        <w:t>nếu</w:t>
-      </w:r>
-      <w:proofErr w:type="spellEnd"/>
-      <w:r>
-        <w:rPr>
-          <w:sz w:val="28"/>
-          <w:szCs w:val="28"/>
-        </w:rPr>
-        <w:t xml:space="preserve"> hay </w:t>
-      </w:r>
-      <w:proofErr w:type="spellStart"/>
-      <w:r>
-        <w:rPr>
-          <w:sz w:val="28"/>
-          <w:szCs w:val="28"/>
-        </w:rPr>
-        <w:t>hơn</w:t>
-      </w:r>
-      <w:proofErr w:type="spellEnd"/>
-      <w:r>
-        <w:rPr>
-          <w:sz w:val="28"/>
-          <w:szCs w:val="28"/>
-        </w:rPr>
-        <w:t>).</w:t>
+        <w:t>tự</w:t>
+      </w:r>
+      <w:proofErr w:type="spellEnd"/>
+      <w:r>
+        <w:rPr>
+          <w:sz w:val="28"/>
+          <w:szCs w:val="28"/>
+        </w:rPr>
+        <w:t xml:space="preserve"> </w:t>
+      </w:r>
+      <w:proofErr w:type="spellStart"/>
+      <w:r>
+        <w:rPr>
+          <w:sz w:val="28"/>
+          <w:szCs w:val="28"/>
+        </w:rPr>
+        <w:t>tạo</w:t>
+      </w:r>
+      <w:proofErr w:type="spellEnd"/>
+      <w:r>
+        <w:rPr>
+          <w:sz w:val="28"/>
+          <w:szCs w:val="28"/>
+        </w:rPr>
+        <w:t xml:space="preserve"> keywords.</w:t>
       </w:r>
     </w:p>
     <w:p>
       <w:pPr>
         <w:spacing w:after="0" w:line="240" w:lineRule="auto"/>
-        <w:rPr>
-          <w:rFonts w:ascii="Times New Roman" w:eastAsia="Times New Roman" w:hAnsi="Times New Roman" w:cs="Times New Roman"/>
+        <w:ind w:left="720"/>
+        <w:rPr>
           <w:sz w:val="28"/>
           <w:szCs w:val="28"/>
         </w:rPr>
       </w:pPr>
       <w:r>
         <w:rPr>
-          <w:rFonts w:ascii="Times New Roman" w:eastAsia="Times New Roman" w:hAnsi="Times New Roman" w:cs="Times New Roman"/>
-          <w:sz w:val="28"/>
-          <w:szCs w:val="28"/>
-        </w:rPr>
-        <w:t xml:space="preserve">                + </w:t>
+          <w:sz w:val="28"/>
+          <w:szCs w:val="28"/>
+        </w:rPr>
+        <w:t xml:space="preserve">     + </w:t>
       </w:r>
       <w:proofErr w:type="spellStart"/>
       <w:proofErr w:type="gramStart"/>
       <w:r>
         <w:rPr>
-          <w:rFonts w:ascii="Times New Roman" w:eastAsia="Times New Roman" w:hAnsi="Times New Roman" w:cs="Times New Roman"/>
-          <w:sz w:val="28"/>
-          <w:szCs w:val="28"/>
-        </w:rPr>
-        <w:t>cung</w:t>
+          <w:sz w:val="28"/>
+          <w:szCs w:val="28"/>
+        </w:rPr>
+        <w:t>cho</w:t>
       </w:r>
       <w:proofErr w:type="spellEnd"/>
       <w:proofErr w:type="gramEnd"/>
       <w:r>
         <w:rPr>
-          <w:rFonts w:ascii="Times New Roman" w:eastAsia="Times New Roman" w:hAnsi="Times New Roman" w:cs="Times New Roman"/>
-          <w:sz w:val="28"/>
-          <w:szCs w:val="28"/>
-        </w:rPr>
-        <w:t xml:space="preserve"> </w:t>
-      </w:r>
-      <w:proofErr w:type="spellStart"/>
-      <w:r>
-        <w:rPr>
-          <w:rFonts w:ascii="Times New Roman" w:eastAsia="Times New Roman" w:hAnsi="Times New Roman" w:cs="Times New Roman"/>
-          <w:sz w:val="28"/>
-          <w:szCs w:val="28"/>
-        </w:rPr>
-        <w:t>cấp</w:t>
-      </w:r>
-      <w:proofErr w:type="spellEnd"/>
-      <w:r>
-        <w:rPr>
-          <w:rFonts w:ascii="Times New Roman" w:eastAsia="Times New Roman" w:hAnsi="Times New Roman" w:cs="Times New Roman"/>
-          <w:sz w:val="28"/>
-          <w:szCs w:val="28"/>
-        </w:rPr>
-        <w:t xml:space="preserve"> link down </w:t>
-      </w:r>
-      <w:proofErr w:type="spellStart"/>
-      <w:r>
-        <w:rPr>
-          <w:rFonts w:ascii="Times New Roman" w:eastAsia="Times New Roman" w:hAnsi="Times New Roman" w:cs="Times New Roman"/>
-          <w:sz w:val="28"/>
-          <w:szCs w:val="28"/>
-        </w:rPr>
-        <w:t>văn</w:t>
-      </w:r>
-      <w:proofErr w:type="spellEnd"/>
-      <w:r>
-        <w:rPr>
-          <w:rFonts w:ascii="Times New Roman" w:eastAsia="Times New Roman" w:hAnsi="Times New Roman" w:cs="Times New Roman"/>
-          <w:sz w:val="28"/>
-          <w:szCs w:val="28"/>
-        </w:rPr>
-        <w:t xml:space="preserve"> </w:t>
-      </w:r>
-      <w:proofErr w:type="spellStart"/>
-      <w:r>
-        <w:rPr>
-          <w:rFonts w:ascii="Times New Roman" w:eastAsia="Times New Roman" w:hAnsi="Times New Roman" w:cs="Times New Roman"/>
-          <w:sz w:val="28"/>
-          <w:szCs w:val="28"/>
-        </w:rPr>
-        <w:t>bản</w:t>
-      </w:r>
-      <w:proofErr w:type="spellEnd"/>
-      <w:r>
-        <w:rPr>
-          <w:rFonts w:ascii="Times New Roman" w:eastAsia="Times New Roman" w:hAnsi="Times New Roman" w:cs="Times New Roman"/>
-          <w:sz w:val="28"/>
-          <w:szCs w:val="28"/>
-        </w:rPr>
-        <w:t xml:space="preserve"> </w:t>
-      </w:r>
-      <w:proofErr w:type="spellStart"/>
-      <w:r>
-        <w:rPr>
-          <w:rFonts w:ascii="Times New Roman" w:eastAsia="Times New Roman" w:hAnsi="Times New Roman" w:cs="Times New Roman"/>
-          <w:sz w:val="28"/>
-          <w:szCs w:val="28"/>
-        </w:rPr>
-        <w:t>gốc</w:t>
-      </w:r>
-      <w:proofErr w:type="spellEnd"/>
-      <w:r>
-        <w:rPr>
-          <w:rFonts w:ascii="Times New Roman" w:eastAsia="Times New Roman" w:hAnsi="Times New Roman" w:cs="Times New Roman"/>
-          <w:sz w:val="28"/>
-          <w:szCs w:val="28"/>
-        </w:rPr>
-        <w:t xml:space="preserve"> do admin upload </w:t>
-      </w:r>
-      <w:proofErr w:type="spellStart"/>
-      <w:r>
-        <w:rPr>
-          <w:rFonts w:ascii="Times New Roman" w:eastAsia="Times New Roman" w:hAnsi="Times New Roman" w:cs="Times New Roman"/>
-          <w:sz w:val="28"/>
-          <w:szCs w:val="28"/>
-        </w:rPr>
-        <w:t>cho</w:t>
-      </w:r>
-      <w:proofErr w:type="spellEnd"/>
-      <w:r>
-        <w:rPr>
-          <w:rFonts w:ascii="Times New Roman" w:eastAsia="Times New Roman" w:hAnsi="Times New Roman" w:cs="Times New Roman"/>
-          <w:sz w:val="28"/>
-          <w:szCs w:val="28"/>
-        </w:rPr>
-        <w:t xml:space="preserve"> user.</w:t>
+          <w:sz w:val="28"/>
+          <w:szCs w:val="28"/>
+        </w:rPr>
+        <w:t xml:space="preserve"> </w:t>
+      </w:r>
+      <w:proofErr w:type="spellStart"/>
+      <w:r>
+        <w:rPr>
+          <w:sz w:val="28"/>
+          <w:szCs w:val="28"/>
+        </w:rPr>
+        <w:t>phép</w:t>
+      </w:r>
+      <w:proofErr w:type="spellEnd"/>
+      <w:r>
+        <w:rPr>
+          <w:sz w:val="28"/>
+          <w:szCs w:val="28"/>
+        </w:rPr>
+        <w:t xml:space="preserve"> </w:t>
+      </w:r>
+      <w:proofErr w:type="spellStart"/>
+      <w:r>
+        <w:rPr>
+          <w:sz w:val="28"/>
+          <w:szCs w:val="28"/>
+        </w:rPr>
+        <w:t>người</w:t>
+      </w:r>
+      <w:proofErr w:type="spellEnd"/>
+      <w:r>
+        <w:rPr>
+          <w:sz w:val="28"/>
+          <w:szCs w:val="28"/>
+        </w:rPr>
+        <w:t xml:space="preserve"> dung search </w:t>
+      </w:r>
+      <w:proofErr w:type="spellStart"/>
+      <w:r>
+        <w:rPr>
+          <w:sz w:val="28"/>
+          <w:szCs w:val="28"/>
+        </w:rPr>
+        <w:t>theo</w:t>
+      </w:r>
+      <w:proofErr w:type="spellEnd"/>
+      <w:r>
+        <w:rPr>
+          <w:sz w:val="28"/>
+          <w:szCs w:val="28"/>
+        </w:rPr>
+        <w:t xml:space="preserve"> keywords </w:t>
+      </w:r>
+      <w:proofErr w:type="spellStart"/>
+      <w:r>
+        <w:rPr>
+          <w:sz w:val="28"/>
+          <w:szCs w:val="28"/>
+        </w:rPr>
+        <w:t>hoặc</w:t>
+      </w:r>
+      <w:proofErr w:type="spellEnd"/>
+      <w:r>
+        <w:rPr>
+          <w:sz w:val="28"/>
+          <w:szCs w:val="28"/>
+        </w:rPr>
+        <w:t xml:space="preserve"> </w:t>
+      </w:r>
+      <w:proofErr w:type="spellStart"/>
+      <w:r>
+        <w:rPr>
+          <w:sz w:val="28"/>
+          <w:szCs w:val="28"/>
+        </w:rPr>
+        <w:t>nội</w:t>
+      </w:r>
+      <w:proofErr w:type="spellEnd"/>
+      <w:r>
+        <w:rPr>
+          <w:sz w:val="28"/>
+          <w:szCs w:val="28"/>
+        </w:rPr>
+        <w:t xml:space="preserve"> dung </w:t>
+      </w:r>
+      <w:proofErr w:type="spellStart"/>
+      <w:r>
+        <w:rPr>
+          <w:sz w:val="28"/>
+          <w:szCs w:val="28"/>
+        </w:rPr>
+        <w:t>trong</w:t>
+      </w:r>
+      <w:proofErr w:type="spellEnd"/>
+      <w:r>
+        <w:rPr>
+          <w:sz w:val="28"/>
+          <w:szCs w:val="28"/>
+        </w:rPr>
+        <w:t xml:space="preserve"> text.</w:t>
       </w:r>
     </w:p>
     <w:p>
       <w:pPr>
+        <w:spacing w:after="0" w:line="240" w:lineRule="auto"/>
+        <w:ind w:left="720"/>
+        <w:rPr>
+          <w:rFonts w:ascii="Times New Roman" w:eastAsia="Times New Roman" w:hAnsi="Times New Roman" w:cs="Times New Roman"/>
+          <w:sz w:val="28"/>
+          <w:szCs w:val="28"/>
+        </w:rPr>
+      </w:pPr>
+      <w:r>
+        <w:rPr>
+          <w:sz w:val="28"/>
+          <w:szCs w:val="28"/>
+        </w:rPr>
+        <w:t xml:space="preserve">    + </w:t>
+      </w:r>
+      <w:proofErr w:type="spellStart"/>
+      <w:r>
+        <w:rPr>
+          <w:sz w:val="28"/>
+          <w:szCs w:val="28"/>
+        </w:rPr>
+        <w:t>Giao</w:t>
+      </w:r>
+      <w:proofErr w:type="spellEnd"/>
+      <w:r>
+        <w:rPr>
+          <w:sz w:val="28"/>
+          <w:szCs w:val="28"/>
+        </w:rPr>
+        <w:t xml:space="preserve"> </w:t>
+      </w:r>
+      <w:proofErr w:type="spellStart"/>
+      <w:r>
+        <w:rPr>
+          <w:sz w:val="28"/>
+          <w:szCs w:val="28"/>
+        </w:rPr>
+        <w:t>diện</w:t>
+      </w:r>
+      <w:proofErr w:type="spellEnd"/>
+      <w:r>
+        <w:rPr>
+          <w:sz w:val="28"/>
+          <w:szCs w:val="28"/>
+        </w:rPr>
+        <w:t xml:space="preserve"> </w:t>
+      </w:r>
+      <w:proofErr w:type="spellStart"/>
+      <w:r>
+        <w:rPr>
+          <w:sz w:val="28"/>
+          <w:szCs w:val="28"/>
+        </w:rPr>
+        <w:t>người</w:t>
+      </w:r>
+      <w:proofErr w:type="spellEnd"/>
+      <w:r>
+        <w:rPr>
+          <w:sz w:val="28"/>
+          <w:szCs w:val="28"/>
+        </w:rPr>
+        <w:t xml:space="preserve"> dung </w:t>
+      </w:r>
+      <w:proofErr w:type="spellStart"/>
+      <w:r>
+        <w:rPr>
+          <w:sz w:val="28"/>
+          <w:szCs w:val="28"/>
+        </w:rPr>
+        <w:t>gần</w:t>
+      </w:r>
+      <w:proofErr w:type="spellEnd"/>
+      <w:r>
+        <w:rPr>
+          <w:sz w:val="28"/>
+          <w:szCs w:val="28"/>
+        </w:rPr>
+        <w:t xml:space="preserve"> </w:t>
+      </w:r>
+      <w:proofErr w:type="spellStart"/>
+      <w:r>
+        <w:rPr>
+          <w:sz w:val="28"/>
+          <w:szCs w:val="28"/>
+        </w:rPr>
+        <w:t>giống</w:t>
+      </w:r>
+      <w:proofErr w:type="spellEnd"/>
+      <w:r>
+        <w:rPr>
+          <w:sz w:val="28"/>
+          <w:szCs w:val="28"/>
+        </w:rPr>
+        <w:t xml:space="preserve"> </w:t>
+      </w:r>
+      <w:proofErr w:type="spellStart"/>
+      <w:r>
+        <w:rPr>
+          <w:sz w:val="28"/>
+          <w:szCs w:val="28"/>
+        </w:rPr>
+        <w:t>như</w:t>
+      </w:r>
+      <w:proofErr w:type="spellEnd"/>
+      <w:r>
+        <w:rPr>
+          <w:sz w:val="28"/>
+          <w:szCs w:val="28"/>
+        </w:rPr>
+        <w:t xml:space="preserve"> 3 </w:t>
+      </w:r>
+      <w:proofErr w:type="spellStart"/>
+      <w:r>
+        <w:rPr>
+          <w:sz w:val="28"/>
+          <w:szCs w:val="28"/>
+        </w:rPr>
+        <w:t>ảnh</w:t>
+      </w:r>
+      <w:proofErr w:type="spellEnd"/>
+      <w:r>
+        <w:rPr>
+          <w:sz w:val="28"/>
+          <w:szCs w:val="28"/>
+        </w:rPr>
+        <w:t xml:space="preserve"> ở </w:t>
+      </w:r>
+      <w:proofErr w:type="spellStart"/>
+      <w:r>
+        <w:rPr>
+          <w:sz w:val="28"/>
+          <w:szCs w:val="28"/>
+        </w:rPr>
+        <w:t>ngoài</w:t>
+      </w:r>
+      <w:proofErr w:type="spellEnd"/>
+      <w:r>
+        <w:rPr>
+          <w:sz w:val="28"/>
+          <w:szCs w:val="28"/>
+        </w:rPr>
+        <w:t xml:space="preserve"> (optional </w:t>
+      </w:r>
+      <w:proofErr w:type="spellStart"/>
+      <w:r>
+        <w:rPr>
+          <w:sz w:val="28"/>
+          <w:szCs w:val="28"/>
+        </w:rPr>
+        <w:t>có</w:t>
+      </w:r>
+      <w:proofErr w:type="spellEnd"/>
+      <w:r>
+        <w:rPr>
+          <w:sz w:val="28"/>
+          <w:szCs w:val="28"/>
+        </w:rPr>
+        <w:t xml:space="preserve"> </w:t>
+      </w:r>
+      <w:proofErr w:type="spellStart"/>
+      <w:r>
+        <w:rPr>
+          <w:sz w:val="28"/>
+          <w:szCs w:val="28"/>
+        </w:rPr>
+        <w:t>thể</w:t>
+      </w:r>
+      <w:proofErr w:type="spellEnd"/>
+      <w:r>
+        <w:rPr>
+          <w:sz w:val="28"/>
+          <w:szCs w:val="28"/>
+        </w:rPr>
+        <w:t xml:space="preserve"> </w:t>
+      </w:r>
+      <w:proofErr w:type="spellStart"/>
+      <w:r>
+        <w:rPr>
+          <w:sz w:val="28"/>
+          <w:szCs w:val="28"/>
+        </w:rPr>
+        <w:t>khác</w:t>
+      </w:r>
+      <w:proofErr w:type="spellEnd"/>
+      <w:r>
+        <w:rPr>
+          <w:sz w:val="28"/>
+          <w:szCs w:val="28"/>
+        </w:rPr>
+        <w:t xml:space="preserve"> </w:t>
+      </w:r>
+      <w:proofErr w:type="spellStart"/>
+      <w:r>
+        <w:rPr>
+          <w:sz w:val="28"/>
+          <w:szCs w:val="28"/>
+        </w:rPr>
+        <w:t>nếu</w:t>
+      </w:r>
+      <w:proofErr w:type="spellEnd"/>
+      <w:r>
+        <w:rPr>
+          <w:sz w:val="28"/>
+          <w:szCs w:val="28"/>
+        </w:rPr>
+        <w:t xml:space="preserve"> hay </w:t>
+      </w:r>
+      <w:proofErr w:type="spellStart"/>
+      <w:r>
+        <w:rPr>
+          <w:sz w:val="28"/>
+          <w:szCs w:val="28"/>
+        </w:rPr>
+        <w:t>hơn</w:t>
+      </w:r>
+      <w:proofErr w:type="spellEnd"/>
+      <w:r>
+        <w:rPr>
+          <w:sz w:val="28"/>
+          <w:szCs w:val="28"/>
+        </w:rPr>
+        <w:t>).</w:t>
+      </w:r>
+    </w:p>
+    <w:p>
+      <w:pPr>
+        <w:spacing w:after="0" w:line="240" w:lineRule="auto"/>
+        <w:rPr>
+          <w:rFonts w:ascii="Times New Roman" w:eastAsia="Times New Roman" w:hAnsi="Times New Roman" w:cs="Times New Roman"/>
+          <w:sz w:val="28"/>
+          <w:szCs w:val="28"/>
+        </w:rPr>
+      </w:pPr>
+      <w:r>
+        <w:rPr>
+          <w:rFonts w:ascii="Times New Roman" w:eastAsia="Times New Roman" w:hAnsi="Times New Roman" w:cs="Times New Roman"/>
+          <w:sz w:val="28"/>
+          <w:szCs w:val="28"/>
+        </w:rPr>
+        <w:t xml:space="preserve">                + </w:t>
+      </w:r>
+      <w:proofErr w:type="spellStart"/>
+      <w:proofErr w:type="gramStart"/>
+      <w:r>
+        <w:rPr>
+          <w:rFonts w:ascii="Times New Roman" w:eastAsia="Times New Roman" w:hAnsi="Times New Roman" w:cs="Times New Roman"/>
+          <w:sz w:val="28"/>
+          <w:szCs w:val="28"/>
+        </w:rPr>
+        <w:t>cung</w:t>
+      </w:r>
+      <w:proofErr w:type="spellEnd"/>
+      <w:proofErr w:type="gramEnd"/>
+      <w:r>
+        <w:rPr>
+          <w:rFonts w:ascii="Times New Roman" w:eastAsia="Times New Roman" w:hAnsi="Times New Roman" w:cs="Times New Roman"/>
+          <w:sz w:val="28"/>
+          <w:szCs w:val="28"/>
+        </w:rPr>
+        <w:t xml:space="preserve"> </w:t>
+      </w:r>
+      <w:proofErr w:type="spellStart"/>
+      <w:r>
+        <w:rPr>
+          <w:rFonts w:ascii="Times New Roman" w:eastAsia="Times New Roman" w:hAnsi="Times New Roman" w:cs="Times New Roman"/>
+          <w:sz w:val="28"/>
+          <w:szCs w:val="28"/>
+        </w:rPr>
+        <w:t>cấp</w:t>
+      </w:r>
+      <w:proofErr w:type="spellEnd"/>
+      <w:r>
+        <w:rPr>
+          <w:rFonts w:ascii="Times New Roman" w:eastAsia="Times New Roman" w:hAnsi="Times New Roman" w:cs="Times New Roman"/>
+          <w:sz w:val="28"/>
+          <w:szCs w:val="28"/>
+        </w:rPr>
+        <w:t xml:space="preserve"> link down </w:t>
+      </w:r>
+      <w:proofErr w:type="spellStart"/>
+      <w:r>
+        <w:rPr>
+          <w:rFonts w:ascii="Times New Roman" w:eastAsia="Times New Roman" w:hAnsi="Times New Roman" w:cs="Times New Roman"/>
+          <w:sz w:val="28"/>
+          <w:szCs w:val="28"/>
+        </w:rPr>
+        <w:t>văn</w:t>
+      </w:r>
+      <w:proofErr w:type="spellEnd"/>
+      <w:r>
+        <w:rPr>
+          <w:rFonts w:ascii="Times New Roman" w:eastAsia="Times New Roman" w:hAnsi="Times New Roman" w:cs="Times New Roman"/>
+          <w:sz w:val="28"/>
+          <w:szCs w:val="28"/>
+        </w:rPr>
+        <w:t xml:space="preserve"> </w:t>
+      </w:r>
+      <w:proofErr w:type="spellStart"/>
+      <w:r>
+        <w:rPr>
+          <w:rFonts w:ascii="Times New Roman" w:eastAsia="Times New Roman" w:hAnsi="Times New Roman" w:cs="Times New Roman"/>
+          <w:sz w:val="28"/>
+          <w:szCs w:val="28"/>
+        </w:rPr>
+        <w:t>bản</w:t>
+      </w:r>
+      <w:proofErr w:type="spellEnd"/>
+      <w:r>
+        <w:rPr>
+          <w:rFonts w:ascii="Times New Roman" w:eastAsia="Times New Roman" w:hAnsi="Times New Roman" w:cs="Times New Roman"/>
+          <w:sz w:val="28"/>
+          <w:szCs w:val="28"/>
+        </w:rPr>
+        <w:t xml:space="preserve"> </w:t>
+      </w:r>
+      <w:proofErr w:type="spellStart"/>
+      <w:r>
+        <w:rPr>
+          <w:rFonts w:ascii="Times New Roman" w:eastAsia="Times New Roman" w:hAnsi="Times New Roman" w:cs="Times New Roman"/>
+          <w:sz w:val="28"/>
+          <w:szCs w:val="28"/>
+        </w:rPr>
+        <w:t>gốc</w:t>
+      </w:r>
+      <w:proofErr w:type="spellEnd"/>
+      <w:r>
+        <w:rPr>
+          <w:rFonts w:ascii="Times New Roman" w:eastAsia="Times New Roman" w:hAnsi="Times New Roman" w:cs="Times New Roman"/>
+          <w:sz w:val="28"/>
+          <w:szCs w:val="28"/>
+        </w:rPr>
+        <w:t xml:space="preserve"> do admin upload </w:t>
+      </w:r>
+      <w:proofErr w:type="spellStart"/>
+      <w:r>
+        <w:rPr>
+          <w:rFonts w:ascii="Times New Roman" w:eastAsia="Times New Roman" w:hAnsi="Times New Roman" w:cs="Times New Roman"/>
+          <w:sz w:val="28"/>
+          <w:szCs w:val="28"/>
+        </w:rPr>
+        <w:t>cho</w:t>
+      </w:r>
+      <w:proofErr w:type="spellEnd"/>
+      <w:r>
+        <w:rPr>
+          <w:rFonts w:ascii="Times New Roman" w:eastAsia="Times New Roman" w:hAnsi="Times New Roman" w:cs="Times New Roman"/>
+          <w:sz w:val="28"/>
+          <w:szCs w:val="28"/>
+        </w:rPr>
+        <w:t xml:space="preserve"> user.</w:t>
+      </w:r>
+    </w:p>
+    <w:p>
+      <w:pPr>
         <w:rPr>
           <w:sz w:val="28"/>
           <w:szCs w:val="28"/>
@@ -2093,501 +3437,508 @@
           <w:sz w:val="28"/>
           <w:szCs w:val="28"/>
         </w:rPr>
-        <w:t xml:space="preserve"> . </w:t>
-      </w:r>
-      <w:proofErr w:type="spellStart"/>
-      <w:proofErr w:type="gramStart"/>
-      <w:r>
-        <w:rPr>
-          <w:sz w:val="28"/>
-          <w:szCs w:val="28"/>
-        </w:rPr>
-        <w:t>trưởng</w:t>
-      </w:r>
-      <w:proofErr w:type="spellEnd"/>
-      <w:proofErr w:type="gramEnd"/>
-      <w:r>
-        <w:rPr>
-          <w:sz w:val="28"/>
-          <w:szCs w:val="28"/>
-        </w:rPr>
-        <w:t xml:space="preserve"> </w:t>
-      </w:r>
-      <w:proofErr w:type="spellStart"/>
-      <w:r>
-        <w:rPr>
-          <w:sz w:val="28"/>
-          <w:szCs w:val="28"/>
-        </w:rPr>
-        <w:t>phòng</w:t>
-      </w:r>
-      <w:proofErr w:type="spellEnd"/>
-      <w:r>
-        <w:rPr>
-          <w:sz w:val="28"/>
-          <w:szCs w:val="28"/>
-        </w:rPr>
-        <w:t xml:space="preserve"> </w:t>
-      </w:r>
-      <w:proofErr w:type="spellStart"/>
-      <w:r>
-        <w:rPr>
-          <w:sz w:val="28"/>
-          <w:szCs w:val="28"/>
-        </w:rPr>
-        <w:t>tạo</w:t>
-      </w:r>
-      <w:proofErr w:type="spellEnd"/>
-      <w:r>
-        <w:rPr>
-          <w:sz w:val="28"/>
-          <w:szCs w:val="28"/>
-        </w:rPr>
-        <w:t xml:space="preserve"> </w:t>
-      </w:r>
-      <w:proofErr w:type="spellStart"/>
-      <w:r>
-        <w:rPr>
-          <w:sz w:val="28"/>
-          <w:szCs w:val="28"/>
-        </w:rPr>
-        <w:t>nhân</w:t>
-      </w:r>
-      <w:proofErr w:type="spellEnd"/>
-      <w:r>
-        <w:rPr>
-          <w:sz w:val="28"/>
-          <w:szCs w:val="28"/>
-        </w:rPr>
-        <w:t xml:space="preserve"> </w:t>
-      </w:r>
-      <w:proofErr w:type="spellStart"/>
-      <w:r>
-        <w:rPr>
-          <w:sz w:val="28"/>
-          <w:szCs w:val="28"/>
-        </w:rPr>
-        <w:t>viên</w:t>
-      </w:r>
-      <w:proofErr w:type="spellEnd"/>
-      <w:r>
-        <w:rPr>
-          <w:sz w:val="28"/>
-          <w:szCs w:val="28"/>
-        </w:rPr>
-        <w:t xml:space="preserve"> </w:t>
-      </w:r>
-      <w:proofErr w:type="spellStart"/>
-      <w:r>
-        <w:rPr>
-          <w:sz w:val="28"/>
-          <w:szCs w:val="28"/>
-        </w:rPr>
-        <w:t>cho</w:t>
-      </w:r>
-      <w:proofErr w:type="spellEnd"/>
-      <w:r>
-        <w:rPr>
-          <w:sz w:val="28"/>
-          <w:szCs w:val="28"/>
-        </w:rPr>
-        <w:t xml:space="preserve"> </w:t>
-      </w:r>
-      <w:proofErr w:type="spellStart"/>
-      <w:r>
-        <w:rPr>
-          <w:sz w:val="28"/>
-          <w:szCs w:val="28"/>
-        </w:rPr>
-        <w:t>phòng</w:t>
-      </w:r>
-      <w:proofErr w:type="spellEnd"/>
-      <w:r>
-        <w:rPr>
-          <w:sz w:val="28"/>
-          <w:szCs w:val="28"/>
-        </w:rPr>
-        <w:t xml:space="preserve">(users) . </w:t>
-      </w:r>
-      <w:proofErr w:type="gramStart"/>
-      <w:r>
-        <w:rPr>
-          <w:sz w:val="28"/>
-          <w:szCs w:val="28"/>
-        </w:rPr>
-        <w:t>users</w:t>
-      </w:r>
-      <w:proofErr w:type="gramEnd"/>
-      <w:r>
-        <w:rPr>
-          <w:sz w:val="28"/>
-          <w:szCs w:val="28"/>
-        </w:rPr>
-        <w:t xml:space="preserve"> </w:t>
-      </w:r>
-      <w:proofErr w:type="spellStart"/>
-      <w:r>
-        <w:rPr>
-          <w:sz w:val="28"/>
-          <w:szCs w:val="28"/>
-        </w:rPr>
-        <w:t>chỉ</w:t>
-      </w:r>
-      <w:proofErr w:type="spellEnd"/>
-      <w:r>
-        <w:rPr>
-          <w:sz w:val="28"/>
-          <w:szCs w:val="28"/>
-        </w:rPr>
-        <w:t xml:space="preserve"> search </w:t>
-      </w:r>
-      <w:proofErr w:type="spellStart"/>
-      <w:r>
-        <w:rPr>
-          <w:sz w:val="28"/>
-          <w:szCs w:val="28"/>
-        </w:rPr>
-        <w:t>được</w:t>
-      </w:r>
-      <w:proofErr w:type="spellEnd"/>
-      <w:r>
-        <w:rPr>
-          <w:sz w:val="28"/>
-          <w:szCs w:val="28"/>
-        </w:rPr>
-        <w:t xml:space="preserve"> </w:t>
-      </w:r>
-      <w:proofErr w:type="spellStart"/>
-      <w:r>
-        <w:rPr>
-          <w:sz w:val="28"/>
-          <w:szCs w:val="28"/>
-        </w:rPr>
-        <w:t>các</w:t>
-      </w:r>
-      <w:proofErr w:type="spellEnd"/>
-      <w:r>
-        <w:rPr>
-          <w:sz w:val="28"/>
-          <w:szCs w:val="28"/>
-        </w:rPr>
-        <w:t xml:space="preserve"> </w:t>
-      </w:r>
-      <w:proofErr w:type="spellStart"/>
-      <w:r>
-        <w:rPr>
-          <w:sz w:val="28"/>
-          <w:szCs w:val="28"/>
-        </w:rPr>
-        <w:t>văn</w:t>
-      </w:r>
-      <w:proofErr w:type="spellEnd"/>
-      <w:r>
-        <w:rPr>
-          <w:sz w:val="28"/>
-          <w:szCs w:val="28"/>
-        </w:rPr>
-        <w:t xml:space="preserve"> </w:t>
-      </w:r>
-      <w:proofErr w:type="spellStart"/>
-      <w:r>
-        <w:rPr>
-          <w:sz w:val="28"/>
-          <w:szCs w:val="28"/>
-        </w:rPr>
-        <w:t>bản</w:t>
-      </w:r>
-      <w:proofErr w:type="spellEnd"/>
-      <w:r>
-        <w:rPr>
-          <w:sz w:val="28"/>
-          <w:szCs w:val="28"/>
-        </w:rPr>
-        <w:t xml:space="preserve"> do </w:t>
-      </w:r>
-      <w:proofErr w:type="spellStart"/>
-      <w:r>
-        <w:rPr>
-          <w:sz w:val="28"/>
-          <w:szCs w:val="28"/>
-        </w:rPr>
-        <w:t>trưởng</w:t>
-      </w:r>
-      <w:proofErr w:type="spellEnd"/>
-      <w:r>
-        <w:rPr>
-          <w:sz w:val="28"/>
-          <w:szCs w:val="28"/>
-        </w:rPr>
-        <w:t xml:space="preserve"> </w:t>
-      </w:r>
-      <w:proofErr w:type="spellStart"/>
-      <w:r>
-        <w:rPr>
-          <w:sz w:val="28"/>
-          <w:szCs w:val="28"/>
-        </w:rPr>
-        <w:t>phòng</w:t>
-      </w:r>
-      <w:proofErr w:type="spellEnd"/>
-      <w:r>
-        <w:rPr>
-          <w:sz w:val="28"/>
-          <w:szCs w:val="28"/>
-        </w:rPr>
-        <w:t xml:space="preserve"> upload. </w:t>
-      </w:r>
-      <w:proofErr w:type="gramStart"/>
-      <w:r>
-        <w:rPr>
-          <w:sz w:val="28"/>
-          <w:szCs w:val="28"/>
-        </w:rPr>
-        <w:t xml:space="preserve">( </w:t>
-      </w:r>
-      <w:proofErr w:type="spellStart"/>
-      <w:r>
-        <w:rPr>
-          <w:sz w:val="28"/>
-          <w:szCs w:val="28"/>
-        </w:rPr>
-        <w:t>có</w:t>
-      </w:r>
-      <w:proofErr w:type="spellEnd"/>
-      <w:proofErr w:type="gramEnd"/>
-      <w:r>
-        <w:rPr>
-          <w:sz w:val="28"/>
-          <w:szCs w:val="28"/>
-        </w:rPr>
-        <w:t xml:space="preserve"> </w:t>
-      </w:r>
-      <w:proofErr w:type="spellStart"/>
-      <w:r>
-        <w:rPr>
-          <w:sz w:val="28"/>
-          <w:szCs w:val="28"/>
-        </w:rPr>
-        <w:t>thể</w:t>
-      </w:r>
-      <w:proofErr w:type="spellEnd"/>
-      <w:r>
-        <w:rPr>
-          <w:sz w:val="28"/>
-          <w:szCs w:val="28"/>
-        </w:rPr>
-        <w:t xml:space="preserve"> </w:t>
-      </w:r>
-      <w:proofErr w:type="spellStart"/>
-      <w:r>
-        <w:rPr>
-          <w:sz w:val="28"/>
-          <w:szCs w:val="28"/>
-        </w:rPr>
-        <w:t>nhận</w:t>
-      </w:r>
-      <w:proofErr w:type="spellEnd"/>
-      <w:r>
-        <w:rPr>
-          <w:sz w:val="28"/>
-          <w:szCs w:val="28"/>
-        </w:rPr>
-        <w:t xml:space="preserve"> </w:t>
-      </w:r>
-      <w:proofErr w:type="spellStart"/>
-      <w:r>
-        <w:rPr>
-          <w:sz w:val="28"/>
-          <w:szCs w:val="28"/>
-        </w:rPr>
-        <w:t>được</w:t>
-      </w:r>
-      <w:proofErr w:type="spellEnd"/>
-      <w:r>
-        <w:rPr>
-          <w:sz w:val="28"/>
-          <w:szCs w:val="28"/>
-        </w:rPr>
-        <w:t xml:space="preserve"> mail </w:t>
-      </w:r>
-      <w:proofErr w:type="spellStart"/>
-      <w:r>
-        <w:rPr>
-          <w:sz w:val="28"/>
-          <w:szCs w:val="28"/>
-        </w:rPr>
-        <w:t>thông</w:t>
-      </w:r>
-      <w:proofErr w:type="spellEnd"/>
-      <w:r>
-        <w:rPr>
-          <w:sz w:val="28"/>
-          <w:szCs w:val="28"/>
-        </w:rPr>
-        <w:t xml:space="preserve"> </w:t>
-      </w:r>
-      <w:proofErr w:type="spellStart"/>
-      <w:r>
-        <w:rPr>
-          <w:sz w:val="28"/>
-          <w:szCs w:val="28"/>
-        </w:rPr>
-        <w:t>báo</w:t>
-      </w:r>
-      <w:proofErr w:type="spellEnd"/>
-      <w:r>
-        <w:rPr>
-          <w:sz w:val="28"/>
-          <w:szCs w:val="28"/>
-        </w:rPr>
-        <w:t xml:space="preserve"> </w:t>
-      </w:r>
-      <w:proofErr w:type="spellStart"/>
-      <w:r>
-        <w:rPr>
-          <w:sz w:val="28"/>
-          <w:szCs w:val="28"/>
-        </w:rPr>
-        <w:t>có</w:t>
-      </w:r>
-      <w:proofErr w:type="spellEnd"/>
-      <w:r>
-        <w:rPr>
-          <w:sz w:val="28"/>
-          <w:szCs w:val="28"/>
-        </w:rPr>
-        <w:t xml:space="preserve"> </w:t>
-      </w:r>
-      <w:proofErr w:type="spellStart"/>
-      <w:r>
-        <w:rPr>
-          <w:sz w:val="28"/>
-          <w:szCs w:val="28"/>
-        </w:rPr>
-        <w:t>văn</w:t>
-      </w:r>
-      <w:proofErr w:type="spellEnd"/>
-      <w:r>
-        <w:rPr>
-          <w:sz w:val="28"/>
-          <w:szCs w:val="28"/>
-        </w:rPr>
-        <w:t xml:space="preserve"> </w:t>
-      </w:r>
-      <w:proofErr w:type="spellStart"/>
-      <w:r>
-        <w:rPr>
-          <w:sz w:val="28"/>
-          <w:szCs w:val="28"/>
-        </w:rPr>
-        <w:t>bản</w:t>
-      </w:r>
-      <w:proofErr w:type="spellEnd"/>
-      <w:r>
-        <w:rPr>
-          <w:sz w:val="28"/>
-          <w:szCs w:val="28"/>
-        </w:rPr>
-        <w:t xml:space="preserve"> </w:t>
-      </w:r>
-      <w:proofErr w:type="spellStart"/>
-      <w:r>
-        <w:rPr>
-          <w:sz w:val="28"/>
-          <w:szCs w:val="28"/>
-        </w:rPr>
-        <w:t>mới</w:t>
-      </w:r>
-      <w:proofErr w:type="spellEnd"/>
-      <w:r>
-        <w:rPr>
-          <w:sz w:val="28"/>
-          <w:szCs w:val="28"/>
-        </w:rPr>
-        <w:t xml:space="preserve"> </w:t>
-      </w:r>
-      <w:proofErr w:type="spellStart"/>
-      <w:r>
-        <w:rPr>
-          <w:sz w:val="28"/>
-          <w:szCs w:val="28"/>
-        </w:rPr>
-        <w:t>hoặc</w:t>
-      </w:r>
-      <w:proofErr w:type="spellEnd"/>
-      <w:r>
-        <w:rPr>
-          <w:sz w:val="28"/>
-          <w:szCs w:val="28"/>
-        </w:rPr>
-        <w:t xml:space="preserve"> </w:t>
-      </w:r>
-      <w:proofErr w:type="spellStart"/>
-      <w:r>
-        <w:rPr>
-          <w:sz w:val="28"/>
-          <w:szCs w:val="28"/>
-        </w:rPr>
-        <w:t>thay</w:t>
-      </w:r>
-      <w:proofErr w:type="spellEnd"/>
-      <w:r>
-        <w:rPr>
-          <w:sz w:val="28"/>
-          <w:szCs w:val="28"/>
-        </w:rPr>
-        <w:t xml:space="preserve"> </w:t>
-      </w:r>
-      <w:proofErr w:type="spellStart"/>
-      <w:r>
-        <w:rPr>
-          <w:sz w:val="28"/>
-          <w:szCs w:val="28"/>
-        </w:rPr>
-        <w:t>thế</w:t>
-      </w:r>
-      <w:proofErr w:type="spellEnd"/>
-      <w:r>
-        <w:rPr>
-          <w:sz w:val="28"/>
-          <w:szCs w:val="28"/>
-        </w:rPr>
-        <w:t xml:space="preserve"> </w:t>
-      </w:r>
-      <w:proofErr w:type="spellStart"/>
-      <w:r>
-        <w:rPr>
-          <w:sz w:val="28"/>
-          <w:szCs w:val="28"/>
-        </w:rPr>
-        <w:t>nếu</w:t>
-      </w:r>
-      <w:proofErr w:type="spellEnd"/>
-      <w:r>
-        <w:rPr>
-          <w:sz w:val="28"/>
-          <w:szCs w:val="28"/>
-        </w:rPr>
-        <w:t xml:space="preserve"> </w:t>
-      </w:r>
-      <w:proofErr w:type="spellStart"/>
-      <w:r>
-        <w:rPr>
-          <w:sz w:val="28"/>
-          <w:szCs w:val="28"/>
-        </w:rPr>
-        <w:t>có</w:t>
-      </w:r>
-      <w:proofErr w:type="spellEnd"/>
-      <w:r>
-        <w:rPr>
-          <w:sz w:val="28"/>
-          <w:szCs w:val="28"/>
-        </w:rPr>
-        <w:t xml:space="preserve"> … opitional)</w:t>
+        <w:t xml:space="preserve"> .</w:t>
       </w:r>
       <w:bookmarkStart w:id="0" w:name="_GoBack"/>
       <w:bookmarkEnd w:id="0"/>
+      <w:r>
+        <w:rPr>
+          <w:sz w:val="28"/>
+          <w:szCs w:val="28"/>
+        </w:rPr>
+        <w:t xml:space="preserve"> </w:t>
+      </w:r>
+      <w:proofErr w:type="spellStart"/>
+      <w:proofErr w:type="gramStart"/>
+      <w:r>
+        <w:rPr>
+          <w:sz w:val="28"/>
+          <w:szCs w:val="28"/>
+        </w:rPr>
+        <w:t>trưởng</w:t>
+      </w:r>
+      <w:proofErr w:type="spellEnd"/>
+      <w:proofErr w:type="gramEnd"/>
+      <w:r>
+        <w:rPr>
+          <w:sz w:val="28"/>
+          <w:szCs w:val="28"/>
+        </w:rPr>
+        <w:t xml:space="preserve"> </w:t>
+      </w:r>
+      <w:proofErr w:type="spellStart"/>
+      <w:r>
+        <w:rPr>
+          <w:sz w:val="28"/>
+          <w:szCs w:val="28"/>
+        </w:rPr>
+        <w:t>phòng</w:t>
+      </w:r>
+      <w:proofErr w:type="spellEnd"/>
+      <w:r>
+        <w:rPr>
+          <w:sz w:val="28"/>
+          <w:szCs w:val="28"/>
+        </w:rPr>
+        <w:t xml:space="preserve"> </w:t>
+      </w:r>
+      <w:proofErr w:type="spellStart"/>
+      <w:r>
+        <w:rPr>
+          <w:sz w:val="28"/>
+          <w:szCs w:val="28"/>
+        </w:rPr>
+        <w:t>tạo</w:t>
+      </w:r>
+      <w:proofErr w:type="spellEnd"/>
+      <w:r>
+        <w:rPr>
+          <w:sz w:val="28"/>
+          <w:szCs w:val="28"/>
+        </w:rPr>
+        <w:t xml:space="preserve"> </w:t>
+      </w:r>
+      <w:proofErr w:type="spellStart"/>
+      <w:r>
+        <w:rPr>
+          <w:sz w:val="28"/>
+          <w:szCs w:val="28"/>
+        </w:rPr>
+        <w:t>nhân</w:t>
+      </w:r>
+      <w:proofErr w:type="spellEnd"/>
+      <w:r>
+        <w:rPr>
+          <w:sz w:val="28"/>
+          <w:szCs w:val="28"/>
+        </w:rPr>
+        <w:t xml:space="preserve"> </w:t>
+      </w:r>
+      <w:proofErr w:type="spellStart"/>
+      <w:r>
+        <w:rPr>
+          <w:sz w:val="28"/>
+          <w:szCs w:val="28"/>
+        </w:rPr>
+        <w:t>viên</w:t>
+      </w:r>
+      <w:proofErr w:type="spellEnd"/>
+      <w:r>
+        <w:rPr>
+          <w:sz w:val="28"/>
+          <w:szCs w:val="28"/>
+        </w:rPr>
+        <w:t xml:space="preserve"> </w:t>
+      </w:r>
+      <w:proofErr w:type="spellStart"/>
+      <w:r>
+        <w:rPr>
+          <w:sz w:val="28"/>
+          <w:szCs w:val="28"/>
+        </w:rPr>
+        <w:t>cho</w:t>
+      </w:r>
+      <w:proofErr w:type="spellEnd"/>
+      <w:r>
+        <w:rPr>
+          <w:sz w:val="28"/>
+          <w:szCs w:val="28"/>
+        </w:rPr>
+        <w:t xml:space="preserve"> </w:t>
+      </w:r>
+      <w:proofErr w:type="spellStart"/>
+      <w:r>
+        <w:rPr>
+          <w:sz w:val="28"/>
+          <w:szCs w:val="28"/>
+        </w:rPr>
+        <w:t>phòng</w:t>
+      </w:r>
+      <w:proofErr w:type="spellEnd"/>
+      <w:r>
+        <w:rPr>
+          <w:sz w:val="28"/>
+          <w:szCs w:val="28"/>
+        </w:rPr>
+        <w:t xml:space="preserve">(users) . </w:t>
+      </w:r>
+      <w:proofErr w:type="gramStart"/>
+      <w:r>
+        <w:rPr>
+          <w:sz w:val="28"/>
+          <w:szCs w:val="28"/>
+        </w:rPr>
+        <w:t>users</w:t>
+      </w:r>
+      <w:proofErr w:type="gramEnd"/>
+      <w:r>
+        <w:rPr>
+          <w:sz w:val="28"/>
+          <w:szCs w:val="28"/>
+        </w:rPr>
+        <w:t xml:space="preserve"> </w:t>
+      </w:r>
+      <w:proofErr w:type="spellStart"/>
+      <w:r>
+        <w:rPr>
+          <w:sz w:val="28"/>
+          <w:szCs w:val="28"/>
+        </w:rPr>
+        <w:t>chỉ</w:t>
+      </w:r>
+      <w:proofErr w:type="spellEnd"/>
+      <w:r>
+        <w:rPr>
+          <w:sz w:val="28"/>
+          <w:szCs w:val="28"/>
+        </w:rPr>
+        <w:t xml:space="preserve"> search </w:t>
+      </w:r>
+      <w:proofErr w:type="spellStart"/>
+      <w:r>
+        <w:rPr>
+          <w:sz w:val="28"/>
+          <w:szCs w:val="28"/>
+        </w:rPr>
+        <w:t>được</w:t>
+      </w:r>
+      <w:proofErr w:type="spellEnd"/>
+      <w:r>
+        <w:rPr>
+          <w:sz w:val="28"/>
+          <w:szCs w:val="28"/>
+        </w:rPr>
+        <w:t xml:space="preserve"> </w:t>
+      </w:r>
+      <w:proofErr w:type="spellStart"/>
+      <w:r>
+        <w:rPr>
+          <w:sz w:val="28"/>
+          <w:szCs w:val="28"/>
+        </w:rPr>
+        <w:t>các</w:t>
+      </w:r>
+      <w:proofErr w:type="spellEnd"/>
+      <w:r>
+        <w:rPr>
+          <w:sz w:val="28"/>
+          <w:szCs w:val="28"/>
+        </w:rPr>
+        <w:t xml:space="preserve"> </w:t>
+      </w:r>
+      <w:proofErr w:type="spellStart"/>
+      <w:r>
+        <w:rPr>
+          <w:sz w:val="28"/>
+          <w:szCs w:val="28"/>
+        </w:rPr>
+        <w:t>văn</w:t>
+      </w:r>
+      <w:proofErr w:type="spellEnd"/>
+      <w:r>
+        <w:rPr>
+          <w:sz w:val="28"/>
+          <w:szCs w:val="28"/>
+        </w:rPr>
+        <w:t xml:space="preserve"> </w:t>
+      </w:r>
+      <w:proofErr w:type="spellStart"/>
+      <w:r>
+        <w:rPr>
+          <w:sz w:val="28"/>
+          <w:szCs w:val="28"/>
+        </w:rPr>
+        <w:t>bản</w:t>
+      </w:r>
+      <w:proofErr w:type="spellEnd"/>
+      <w:r>
+        <w:rPr>
+          <w:sz w:val="28"/>
+          <w:szCs w:val="28"/>
+        </w:rPr>
+        <w:t xml:space="preserve"> do </w:t>
+      </w:r>
+      <w:proofErr w:type="spellStart"/>
+      <w:r>
+        <w:rPr>
+          <w:sz w:val="28"/>
+          <w:szCs w:val="28"/>
+        </w:rPr>
+        <w:t>trưởng</w:t>
+      </w:r>
+      <w:proofErr w:type="spellEnd"/>
+      <w:r>
+        <w:rPr>
+          <w:sz w:val="28"/>
+          <w:szCs w:val="28"/>
+        </w:rPr>
+        <w:t xml:space="preserve"> </w:t>
+      </w:r>
+      <w:proofErr w:type="spellStart"/>
+      <w:r>
+        <w:rPr>
+          <w:sz w:val="28"/>
+          <w:szCs w:val="28"/>
+        </w:rPr>
+        <w:t>phòng</w:t>
+      </w:r>
+      <w:proofErr w:type="spellEnd"/>
+      <w:r>
+        <w:rPr>
+          <w:sz w:val="28"/>
+          <w:szCs w:val="28"/>
+        </w:rPr>
+        <w:t xml:space="preserve"> upload. </w:t>
+      </w:r>
+      <w:proofErr w:type="gramStart"/>
+      <w:r>
+        <w:rPr>
+          <w:sz w:val="28"/>
+          <w:szCs w:val="28"/>
+        </w:rPr>
+        <w:t xml:space="preserve">( </w:t>
+      </w:r>
+      <w:proofErr w:type="spellStart"/>
+      <w:r>
+        <w:rPr>
+          <w:sz w:val="28"/>
+          <w:szCs w:val="28"/>
+        </w:rPr>
+        <w:t>có</w:t>
+      </w:r>
+      <w:proofErr w:type="spellEnd"/>
+      <w:proofErr w:type="gramEnd"/>
+      <w:r>
+        <w:rPr>
+          <w:sz w:val="28"/>
+          <w:szCs w:val="28"/>
+        </w:rPr>
+        <w:t xml:space="preserve"> </w:t>
+      </w:r>
+      <w:proofErr w:type="spellStart"/>
+      <w:r>
+        <w:rPr>
+          <w:sz w:val="28"/>
+          <w:szCs w:val="28"/>
+        </w:rPr>
+        <w:t>thể</w:t>
+      </w:r>
+      <w:proofErr w:type="spellEnd"/>
+      <w:r>
+        <w:rPr>
+          <w:sz w:val="28"/>
+          <w:szCs w:val="28"/>
+        </w:rPr>
+        <w:t xml:space="preserve"> </w:t>
+      </w:r>
+      <w:proofErr w:type="spellStart"/>
+      <w:r>
+        <w:rPr>
+          <w:sz w:val="28"/>
+          <w:szCs w:val="28"/>
+        </w:rPr>
+        <w:t>nhận</w:t>
+      </w:r>
+      <w:proofErr w:type="spellEnd"/>
+      <w:r>
+        <w:rPr>
+          <w:sz w:val="28"/>
+          <w:szCs w:val="28"/>
+        </w:rPr>
+        <w:t xml:space="preserve"> </w:t>
+      </w:r>
+      <w:proofErr w:type="spellStart"/>
+      <w:r>
+        <w:rPr>
+          <w:sz w:val="28"/>
+          <w:szCs w:val="28"/>
+        </w:rPr>
+        <w:t>được</w:t>
+      </w:r>
+      <w:proofErr w:type="spellEnd"/>
+      <w:r>
+        <w:rPr>
+          <w:sz w:val="28"/>
+          <w:szCs w:val="28"/>
+        </w:rPr>
+        <w:t xml:space="preserve"> mail </w:t>
+      </w:r>
+      <w:proofErr w:type="spellStart"/>
+      <w:r>
+        <w:rPr>
+          <w:sz w:val="28"/>
+          <w:szCs w:val="28"/>
+        </w:rPr>
+        <w:t>thông</w:t>
+      </w:r>
+      <w:proofErr w:type="spellEnd"/>
+      <w:r>
+        <w:rPr>
+          <w:sz w:val="28"/>
+          <w:szCs w:val="28"/>
+        </w:rPr>
+        <w:t xml:space="preserve"> </w:t>
+      </w:r>
+      <w:proofErr w:type="spellStart"/>
+      <w:r>
+        <w:rPr>
+          <w:sz w:val="28"/>
+          <w:szCs w:val="28"/>
+        </w:rPr>
+        <w:t>báo</w:t>
+      </w:r>
+      <w:proofErr w:type="spellEnd"/>
+      <w:r>
+        <w:rPr>
+          <w:sz w:val="28"/>
+          <w:szCs w:val="28"/>
+        </w:rPr>
+        <w:t xml:space="preserve"> </w:t>
+      </w:r>
+      <w:proofErr w:type="spellStart"/>
+      <w:r>
+        <w:rPr>
+          <w:sz w:val="28"/>
+          <w:szCs w:val="28"/>
+        </w:rPr>
+        <w:t>có</w:t>
+      </w:r>
+      <w:proofErr w:type="spellEnd"/>
+      <w:r>
+        <w:rPr>
+          <w:sz w:val="28"/>
+          <w:szCs w:val="28"/>
+        </w:rPr>
+        <w:t xml:space="preserve"> </w:t>
+      </w:r>
+      <w:proofErr w:type="spellStart"/>
+      <w:r>
+        <w:rPr>
+          <w:sz w:val="28"/>
+          <w:szCs w:val="28"/>
+        </w:rPr>
+        <w:t>văn</w:t>
+      </w:r>
+      <w:proofErr w:type="spellEnd"/>
+      <w:r>
+        <w:rPr>
+          <w:sz w:val="28"/>
+          <w:szCs w:val="28"/>
+        </w:rPr>
+        <w:t xml:space="preserve"> </w:t>
+      </w:r>
+      <w:proofErr w:type="spellStart"/>
+      <w:r>
+        <w:rPr>
+          <w:sz w:val="28"/>
+          <w:szCs w:val="28"/>
+        </w:rPr>
+        <w:t>bản</w:t>
+      </w:r>
+      <w:proofErr w:type="spellEnd"/>
+      <w:r>
+        <w:rPr>
+          <w:sz w:val="28"/>
+          <w:szCs w:val="28"/>
+        </w:rPr>
+        <w:t xml:space="preserve"> </w:t>
+      </w:r>
+      <w:proofErr w:type="spellStart"/>
+      <w:r>
+        <w:rPr>
+          <w:sz w:val="28"/>
+          <w:szCs w:val="28"/>
+        </w:rPr>
+        <w:t>mới</w:t>
+      </w:r>
+      <w:proofErr w:type="spellEnd"/>
+      <w:r>
+        <w:rPr>
+          <w:sz w:val="28"/>
+          <w:szCs w:val="28"/>
+        </w:rPr>
+        <w:t xml:space="preserve"> </w:t>
+      </w:r>
+      <w:proofErr w:type="spellStart"/>
+      <w:r>
+        <w:rPr>
+          <w:sz w:val="28"/>
+          <w:szCs w:val="28"/>
+        </w:rPr>
+        <w:t>hoặc</w:t>
+      </w:r>
+      <w:proofErr w:type="spellEnd"/>
+      <w:r>
+        <w:rPr>
+          <w:sz w:val="28"/>
+          <w:szCs w:val="28"/>
+        </w:rPr>
+        <w:t xml:space="preserve"> </w:t>
+      </w:r>
+      <w:proofErr w:type="spellStart"/>
+      <w:r>
+        <w:rPr>
+          <w:sz w:val="28"/>
+          <w:szCs w:val="28"/>
+        </w:rPr>
+        <w:t>thay</w:t>
+      </w:r>
+      <w:proofErr w:type="spellEnd"/>
+      <w:r>
+        <w:rPr>
+          <w:sz w:val="28"/>
+          <w:szCs w:val="28"/>
+        </w:rPr>
+        <w:t xml:space="preserve"> </w:t>
+      </w:r>
+      <w:proofErr w:type="spellStart"/>
+      <w:r>
+        <w:rPr>
+          <w:sz w:val="28"/>
+          <w:szCs w:val="28"/>
+        </w:rPr>
+        <w:t>thế</w:t>
+      </w:r>
+      <w:proofErr w:type="spellEnd"/>
+      <w:r>
+        <w:rPr>
+          <w:sz w:val="28"/>
+          <w:szCs w:val="28"/>
+        </w:rPr>
+        <w:t xml:space="preserve"> </w:t>
+      </w:r>
+      <w:proofErr w:type="spellStart"/>
+      <w:r>
+        <w:rPr>
+          <w:sz w:val="28"/>
+          <w:szCs w:val="28"/>
+        </w:rPr>
+        <w:t>nếu</w:t>
+      </w:r>
+      <w:proofErr w:type="spellEnd"/>
+      <w:r>
+        <w:rPr>
+          <w:sz w:val="28"/>
+          <w:szCs w:val="28"/>
+        </w:rPr>
+        <w:t xml:space="preserve"> </w:t>
+      </w:r>
+      <w:proofErr w:type="spellStart"/>
+      <w:r>
+        <w:rPr>
+          <w:sz w:val="28"/>
+          <w:szCs w:val="28"/>
+        </w:rPr>
+        <w:t>có</w:t>
+      </w:r>
+      <w:proofErr w:type="spellEnd"/>
+      <w:r>
+        <w:rPr>
+          <w:sz w:val="28"/>
+          <w:szCs w:val="28"/>
+        </w:rPr>
+        <w:t xml:space="preserve"> … opitional)</w:t>
+      </w:r>
     </w:p>
     <w:sectPr>
       <w:pgSz w:w="12240" w:h="15840"/>
@@ -2597,6 +3948,126 @@
     </w:sectPr>
   </w:body>
 </w:document>
+</file>
+
+<file path=word/numbering.xml><?xml version="1.0" encoding="utf-8"?>
+<w:numbering xmlns:wpc="http://schemas.microsoft.com/office/word/2010/wordprocessingCanvas" xmlns:mc="http://schemas.openxmlformats.org/markup-compatibility/2006" xmlns:o="urn:schemas-microsoft-com:office:office" xmlns:r="http://schemas.openxmlformats.org/officeDocument/2006/relationships" xmlns:m="http://schemas.openxmlformats.org/officeDocument/2006/math" xmlns:v="urn:schemas-microsoft-com:vml" xmlns:wp14="http://schemas.microsoft.com/office/word/2010/wordprocessingDrawing" xmlns:wp="http://schemas.openxmlformats.org/drawingml/2006/wordprocessingDrawing" xmlns:w10="urn:schemas-microsoft-com:office:word" xmlns:w="http://schemas.openxmlformats.org/wordprocessingml/2006/main" xmlns:w14="http://schemas.microsoft.com/office/word/2010/wordml" xmlns:w15="http://schemas.microsoft.com/office/word/2012/wordml" xmlns:wpg="http://schemas.microsoft.com/office/word/2010/wordprocessingGroup" xmlns:wpi="http://schemas.microsoft.com/office/word/2010/wordprocessingInk" xmlns:wne="http://schemas.microsoft.com/office/word/2006/wordml" xmlns:wps="http://schemas.microsoft.com/office/word/2010/wordprocessingShape" mc:Ignorable="w14 w15 wp14">
+  <w:abstractNum w:abstractNumId="0">
+    <w:nsid w:val="657463BC"/>
+    <w:multiLevelType w:val="hybridMultilevel"/>
+    <w:tmpl w:val="446084DE"/>
+    <w:lvl w:ilvl="0" w:tplc="A2DC5974">
+      <w:numFmt w:val="bullet"/>
+      <w:lvlText w:val="-"/>
+      <w:lvlJc w:val="left"/>
+      <w:pPr>
+        <w:ind w:left="1800" w:hanging="360"/>
+      </w:pPr>
+      <w:rPr>
+        <w:rFonts w:ascii="Times New Roman" w:eastAsia="Times New Roman" w:hAnsi="Times New Roman" w:cs="Times New Roman" w:hint="default"/>
+      </w:rPr>
+    </w:lvl>
+    <w:lvl w:ilvl="1" w:tplc="04090003" w:tentative="1">
+      <w:start w:val="1"/>
+      <w:numFmt w:val="bullet"/>
+      <w:lvlText w:val="o"/>
+      <w:lvlJc w:val="left"/>
+      <w:pPr>
+        <w:ind w:left="2520" w:hanging="360"/>
+      </w:pPr>
+      <w:rPr>
+        <w:rFonts w:ascii="Courier New" w:hAnsi="Courier New" w:cs="Courier New" w:hint="default"/>
+      </w:rPr>
+    </w:lvl>
+    <w:lvl w:ilvl="2" w:tplc="04090005" w:tentative="1">
+      <w:start w:val="1"/>
+      <w:numFmt w:val="bullet"/>
+      <w:lvlText w:val=""/>
+      <w:lvlJc w:val="left"/>
+      <w:pPr>
+        <w:ind w:left="3240" w:hanging="360"/>
+      </w:pPr>
+      <w:rPr>
+        <w:rFonts w:ascii="Wingdings" w:hAnsi="Wingdings" w:hint="default"/>
+      </w:rPr>
+    </w:lvl>
+    <w:lvl w:ilvl="3" w:tplc="04090001" w:tentative="1">
+      <w:start w:val="1"/>
+      <w:numFmt w:val="bullet"/>
+      <w:lvlText w:val=""/>
+      <w:lvlJc w:val="left"/>
+      <w:pPr>
+        <w:ind w:left="3960" w:hanging="360"/>
+      </w:pPr>
+      <w:rPr>
+        <w:rFonts w:ascii="Symbol" w:hAnsi="Symbol" w:hint="default"/>
+      </w:rPr>
+    </w:lvl>
+    <w:lvl w:ilvl="4" w:tplc="04090003" w:tentative="1">
+      <w:start w:val="1"/>
+      <w:numFmt w:val="bullet"/>
+      <w:lvlText w:val="o"/>
+      <w:lvlJc w:val="left"/>
+      <w:pPr>
+        <w:ind w:left="4680" w:hanging="360"/>
+      </w:pPr>
+      <w:rPr>
+        <w:rFonts w:ascii="Courier New" w:hAnsi="Courier New" w:cs="Courier New" w:hint="default"/>
+      </w:rPr>
+    </w:lvl>
+    <w:lvl w:ilvl="5" w:tplc="04090005" w:tentative="1">
+      <w:start w:val="1"/>
+      <w:numFmt w:val="bullet"/>
+      <w:lvlText w:val=""/>
+      <w:lvlJc w:val="left"/>
+      <w:pPr>
+        <w:ind w:left="5400" w:hanging="360"/>
+      </w:pPr>
+      <w:rPr>
+        <w:rFonts w:ascii="Wingdings" w:hAnsi="Wingdings" w:hint="default"/>
+      </w:rPr>
+    </w:lvl>
+    <w:lvl w:ilvl="6" w:tplc="04090001" w:tentative="1">
+      <w:start w:val="1"/>
+      <w:numFmt w:val="bullet"/>
+      <w:lvlText w:val=""/>
+      <w:lvlJc w:val="left"/>
+      <w:pPr>
+        <w:ind w:left="6120" w:hanging="360"/>
+      </w:pPr>
+      <w:rPr>
+        <w:rFonts w:ascii="Symbol" w:hAnsi="Symbol" w:hint="default"/>
+      </w:rPr>
+    </w:lvl>
+    <w:lvl w:ilvl="7" w:tplc="04090003" w:tentative="1">
+      <w:start w:val="1"/>
+      <w:numFmt w:val="bullet"/>
+      <w:lvlText w:val="o"/>
+      <w:lvlJc w:val="left"/>
+      <w:pPr>
+        <w:ind w:left="6840" w:hanging="360"/>
+      </w:pPr>
+      <w:rPr>
+        <w:rFonts w:ascii="Courier New" w:hAnsi="Courier New" w:cs="Courier New" w:hint="default"/>
+      </w:rPr>
+    </w:lvl>
+    <w:lvl w:ilvl="8" w:tplc="04090005" w:tentative="1">
+      <w:start w:val="1"/>
+      <w:numFmt w:val="bullet"/>
+      <w:lvlText w:val=""/>
+      <w:lvlJc w:val="left"/>
+      <w:pPr>
+        <w:ind w:left="7560" w:hanging="360"/>
+      </w:pPr>
+      <w:rPr>
+        <w:rFonts w:ascii="Wingdings" w:hAnsi="Wingdings" w:hint="default"/>
+      </w:rPr>
+    </w:lvl>
+  </w:abstractNum>
+  <w:num w:numId="1">
+    <w:abstractNumId w:val="0"/>
+  </w:num>
+</w:numbering>
 </file>
 
 <file path=word/styles.xml><?xml version="1.0" encoding="utf-8"?>
@@ -3032,6 +4503,17 @@
       <w:u w:val="single"/>
     </w:rPr>
   </w:style>
+  <w:style w:type="paragraph" w:styleId="ListParagraph">
+    <w:name w:val="List Paragraph"/>
+    <w:basedOn w:val="Normal"/>
+    <w:uiPriority w:val="34"/>
+    <w:qFormat/>
+    <w:rsid w:val="00022D6C"/>
+    <w:pPr>
+      <w:ind w:left="720"/>
+      <w:contextualSpacing/>
+    </w:pPr>
+  </w:style>
 </w:styles>
 </file>
 

</xml_diff>